<commit_message>
with gl take 2
</commit_message>
<xml_diff>
--- a/src/main/resources/WordDocuments/FIN LD Source.docx
+++ b/src/main/resources/WordDocuments/FIN LD Source.docx
@@ -276,20 +276,20 @@
       <w:pPr>
         <w:pStyle w:val="Heading2"/>
       </w:pPr>
-      <w:bookmarkStart w:id="9" w:name="_Toc276220798"/>
-      <w:bookmarkStart w:id="10" w:name="_Toc242250929"/>
-      <w:bookmarkStart w:id="11" w:name="_Toc242529970"/>
-      <w:bookmarkStart w:id="12" w:name="_Toc242855753"/>
-      <w:bookmarkStart w:id="13" w:name="_Toc247959438"/>
-      <w:bookmarkStart w:id="14" w:name="_Toc250367476"/>
+      <w:bookmarkStart w:id="9" w:name="_Toc242250929"/>
+      <w:bookmarkStart w:id="10" w:name="_Toc242529970"/>
+      <w:bookmarkStart w:id="11" w:name="_Toc242855753"/>
+      <w:bookmarkStart w:id="12" w:name="_Toc247959438"/>
+      <w:bookmarkStart w:id="13" w:name="_Toc250367476"/>
+      <w:bookmarkStart w:id="14" w:name="_Toc276220798"/>
       <w:r>
         <w:t>Overview</w:t>
       </w:r>
+      <w:bookmarkEnd w:id="9"/>
       <w:bookmarkEnd w:id="10"/>
       <w:bookmarkEnd w:id="11"/>
       <w:bookmarkEnd w:id="12"/>
       <w:bookmarkEnd w:id="13"/>
-      <w:bookmarkEnd w:id="14"/>
       <w:r>
         <w:fldChar w:fldCharType="begin"/>
       </w:r>
@@ -736,7 +736,6 @@
               <w:rPr>
                 <w:lang w:bidi="th-TH"/>
               </w:rPr>
-              <w:lastRenderedPageBreak/>
               <w:t>Job Name</w:t>
             </w:r>
           </w:p>
@@ -796,7 +795,11 @@
               <w:pStyle w:val="TableCells"/>
             </w:pPr>
             <w:r>
-              <w:t xml:space="preserve">This job clears the general ledger pending entries from labor documents that are in an approved or processed state when this job is run. This job is run after the laborPoster job. </w:t>
+              <w:t xml:space="preserve">This job clears the general ledger pending entries from labor documents that are in an approved or processed state when this job </w:t>
+            </w:r>
+            <w:r>
+              <w:lastRenderedPageBreak/>
+              <w:t xml:space="preserve">is run. This job is run after the laborPoster job. </w:t>
             </w:r>
             <w:r>
               <w:fldChar w:fldCharType="begin"/>
@@ -826,6 +829,7 @@
               <w:rPr>
                 <w:rStyle w:val="C1HJump"/>
               </w:rPr>
+              <w:lastRenderedPageBreak/>
               <w:t>laborBalanceForwardJob</w:t>
             </w:r>
           </w:p>
@@ -1304,7 +1308,6 @@
       <w:bookmarkStart w:id="48" w:name="_Toc244320431"/>
       <w:bookmarkStart w:id="49" w:name="_Toc274320035"/>
       <w:r>
-        <w:lastRenderedPageBreak/>
         <w:t>Business Rules</w:t>
       </w:r>
       <w:bookmarkEnd w:id="42"/>
@@ -1337,6 +1340,7 @@
         <w:pStyle w:val="C1HBullet"/>
       </w:pPr>
       <w:r>
+        <w:lastRenderedPageBreak/>
         <w:t xml:space="preserve">A file called ld_balance_forwards.data is created and the </w:t>
       </w:r>
       <w:r>
@@ -1832,7 +1836,6 @@
               <w:pStyle w:val="TableCells"/>
             </w:pPr>
             <w:r>
-              <w:lastRenderedPageBreak/>
               <w:t>Name</w:t>
             </w:r>
           </w:p>
@@ -1904,6 +1907,7 @@
               <w:pStyle w:val="TableCells"/>
             </w:pPr>
             <w:r>
+              <w:lastRenderedPageBreak/>
               <w:t>NUMBER_OF_PAST_FISCAL_YEARS_TO_INCLUDE</w:t>
             </w:r>
           </w:p>
@@ -2271,7 +2275,7 @@
               <w:pStyle w:val="TableCells"/>
             </w:pPr>
             <w:r>
-              <w:t>If this is the first run of the laborBalancingJob, the value is 'Yes. This value indicates that the history tables required for future runs of the automated balancing report have been created. During subsequent balancing (after the tables have been initialized), the value is 'No'.</w:t>
+              <w:t>If this is the first run of the laborBalancingJob, the value is Yes. This value indicates that the history tables required for future runs of the automated balancing report have been created. During subsequent balancing (after the tables have been initialized), the value is No.</w:t>
             </w:r>
           </w:p>
         </w:tc>
@@ -2299,7 +2303,7 @@
               <w:pStyle w:val="TableCells"/>
             </w:pPr>
             <w:r>
-              <w:t>If a given fiscal year in the history tables is not in the range of years included in balancing, this value identifies the fiscal years that have been removed. If no fiscal years were removed, the value is 'No'.</w:t>
+              <w:t>If a given fiscal year in the history tables is not in the range of years included in balancing, this value identifies the fiscal years that have been removed. If no fiscal years were removed, the value is No.</w:t>
             </w:r>
           </w:p>
         </w:tc>
@@ -2370,11 +2374,7 @@
               <w:pStyle w:val="TableCells"/>
             </w:pPr>
             <w:r>
-              <w:t xml:space="preserve">LLBL AMOUNT FAILURES </w:t>
-            </w:r>
-            <w:r>
-              <w:lastRenderedPageBreak/>
-              <w:t>(LaborBalanceHistory)</w:t>
+              <w:t>LLBL AMOUNT FAILURES (LaborBalanceHistory)</w:t>
             </w:r>
           </w:p>
         </w:tc>
@@ -2387,12 +2387,7 @@
               <w:pStyle w:val="TableCells"/>
             </w:pPr>
             <w:r>
-              <w:lastRenderedPageBreak/>
-              <w:t xml:space="preserve">The number of entries in the Labor Ledger Balance table that </w:t>
-            </w:r>
-            <w:r>
-              <w:lastRenderedPageBreak/>
-              <w:t>failed to match those in the Labor Balance History table.</w:t>
+              <w:t>The number of entries in the Labor Ledger Balance table that failed to match those in the Labor Balance History table.</w:t>
             </w:r>
           </w:p>
         </w:tc>
@@ -2407,7 +2402,6 @@
               <w:pStyle w:val="TableCells"/>
             </w:pPr>
             <w:r>
-              <w:lastRenderedPageBreak/>
               <w:t xml:space="preserve">LLEN SUM (ROW COUNT) </w:t>
             </w:r>
             <w:r>
@@ -2454,6 +2448,7 @@
               <w:pStyle w:val="TableCells"/>
             </w:pPr>
             <w:r>
+              <w:lastRenderedPageBreak/>
               <w:t xml:space="preserve">LLEN ROW COUNT </w:t>
             </w:r>
             <w:r>
@@ -2910,7 +2905,6 @@
               <w:pStyle w:val="TableCells"/>
             </w:pPr>
             <w:r>
-              <w:lastRenderedPageBreak/>
               <w:t>GENERATE_FRINGE_BENEFIT_ENCUMBRANCE_IND</w:t>
             </w:r>
           </w:p>
@@ -2967,6 +2961,7 @@
               <w:pStyle w:val="TableCells"/>
             </w:pPr>
             <w:r>
+              <w:lastRenderedPageBreak/>
               <w:t>LABOR_BENEFIT_CALCULATION_OFFSET_IND</w:t>
             </w:r>
           </w:p>
@@ -3320,11 +3315,7 @@
               <w:pStyle w:val="TableCells"/>
             </w:pPr>
             <w:r>
-              <w:t xml:space="preserve">Error transactions identified by the laborEnterpriseFeedJob when fringe benefits are </w:t>
-            </w:r>
-            <w:r>
-              <w:lastRenderedPageBreak/>
-              <w:t xml:space="preserve">encumbered. </w:t>
+              <w:t xml:space="preserve">Error transactions identified by the laborEnterpriseFeedJob when fringe benefits are encumbered. </w:t>
             </w:r>
           </w:p>
         </w:tc>
@@ -3342,7 +3333,6 @@
               <w:pStyle w:val="TableCells"/>
             </w:pPr>
             <w:r>
-              <w:lastRenderedPageBreak/>
               <w:t>staging/ld/originEntry</w:t>
             </w:r>
           </w:p>
@@ -3425,7 +3415,11 @@
               <w:pStyle w:val="TableCells"/>
             </w:pPr>
             <w:r>
-              <w:t>File created by the laborEnterpriseFeedJob for processing by the laborScrubberJob.</w:t>
+              <w:t xml:space="preserve">File created by the laborEnterpriseFeedJob </w:t>
+            </w:r>
+            <w:r>
+              <w:lastRenderedPageBreak/>
+              <w:t>for processing by the laborScrubberJob.</w:t>
             </w:r>
           </w:p>
         </w:tc>
@@ -3443,6 +3437,7 @@
               <w:pStyle w:val="TableCells"/>
             </w:pPr>
             <w:r>
+              <w:lastRenderedPageBreak/>
               <w:t>reports/</w:t>
             </w:r>
             <w:r>
@@ -3791,7 +3786,6 @@
         <w:pStyle w:val="Heading3"/>
       </w:pPr>
       <w:r>
-        <w:lastRenderedPageBreak/>
         <w:t>laborN</w:t>
       </w:r>
       <w:r>
@@ -4003,7 +3997,14 @@
               <w:rPr>
                 <w:rFonts w:cs="Arial"/>
               </w:rPr>
-              <w:t>Pending ledger entries from transactional documents</w:t>
+              <w:t xml:space="preserve">Pending ledger entries from </w:t>
+            </w:r>
+            <w:r>
+              <w:rPr>
+                <w:rFonts w:cs="Arial"/>
+              </w:rPr>
+              <w:lastRenderedPageBreak/>
+              <w:t>transactional documents</w:t>
             </w:r>
             <w:r>
               <w:t xml:space="preserve">. </w:t>
@@ -4024,6 +4025,7 @@
               <w:pStyle w:val="TableCells"/>
             </w:pPr>
             <w:r>
+              <w:lastRenderedPageBreak/>
               <w:t>reports/</w:t>
             </w:r>
             <w:r>
@@ -4266,7 +4268,13 @@
               <w:pStyle w:val="TableCells"/>
             </w:pPr>
             <w:r>
-              <w:t>Identifies entries with specific accounting periods that will not be sent to the General Ledger. Typically ,CB (Contracts &amp; Grants Beginning Balances) that are created by the laborBalanceForwardJob.</w:t>
+              <w:t xml:space="preserve">Identifies entries with specific accounting periods that will not be sent to the General Ledger. Typically ,CB (Contracts </w:t>
+            </w:r>
+            <w:r>
+              <w:t>and</w:t>
+            </w:r>
+            <w:r>
+              <w:t xml:space="preserve"> Grants Beginning Balances) that are created by the laborBalanceForwardJob.</w:t>
             </w:r>
           </w:p>
         </w:tc>
@@ -4302,7 +4310,6 @@
         <w:pStyle w:val="BodyText"/>
       </w:pPr>
       <w:r>
-        <w:lastRenderedPageBreak/>
         <w:t xml:space="preserve">The </w:t>
       </w:r>
       <w:r>
@@ -5099,7 +5106,6 @@
         <w:pStyle w:val="Heading4"/>
       </w:pPr>
       <w:r>
-        <w:lastRenderedPageBreak/>
         <w:t>Overview</w:t>
       </w:r>
     </w:p>
@@ -5218,6 +5224,7 @@
         <w:pStyle w:val="BodyText"/>
       </w:pPr>
       <w:r>
+        <w:lastRenderedPageBreak/>
         <w:t>The main validation rules include validation of values against the lookup tables, setting defaults for blank values, and enforcing rules. The foll</w:t>
       </w:r>
       <w:r>
@@ -5321,7 +5328,7 @@
         <w:t>Balance Type</w:t>
       </w:r>
       <w:r>
-        <w:t xml:space="preserve"> field is blank, set it to 'AC' (actual).</w:t>
+        <w:t xml:space="preserve"> field is blank, set it to AC (actual).</w:t>
       </w:r>
     </w:p>
     <w:p>
@@ -5423,7 +5430,7 @@
         <w:t>Debit/Credit Code</w:t>
       </w:r>
       <w:r>
-        <w:t xml:space="preserve"> field must be 'D' or 'C'.</w:t>
+        <w:t xml:space="preserve"> field must be D or C.</w:t>
       </w:r>
     </w:p>
     <w:p>
@@ -5456,13 +5463,7 @@
         <w:pStyle w:val="C1HBullet"/>
       </w:pPr>
       <w:r>
-        <w:t>If the encumbrance update code is 'R,</w:t>
-      </w:r>
-      <w:r>
-        <w:t>’</w:t>
-      </w:r>
-      <w:r>
-        <w:t xml:space="preserve"> in the reference origin code, reference document type and reference document number must not be blank.</w:t>
+        <w:t>If the encumbrance update code is R, in the reference origin code, reference document type and reference document number must not be blank.</w:t>
       </w:r>
     </w:p>
     <w:p>
@@ -5470,7 +5471,7 @@
         <w:pStyle w:val="C1HBullet"/>
       </w:pPr>
       <w:r>
-        <w:t>If the balance type is an encumbrance balance type and the object type is not a fund balance object type, the encumbrance update code must be 'D' (Disencumbrance), 'R' (Reversal), or 'N' (None). In all other cases, the encumbrance update code must be blank.</w:t>
+        <w:t>If the balance type is an encumbrance balance type and the object type is not a fund balance object type, the encumbrance update code must be D (Disencumbrance), R (Reversal), or N (None). In all other cases, the encumbrance update code must be blank.</w:t>
       </w:r>
     </w:p>
     <w:p>
@@ -5478,14 +5479,209 @@
         <w:pStyle w:val="Heading5"/>
       </w:pPr>
       <w:r>
+        <w:t>Accounts Not Accepting Fringe Logic</w:t>
+      </w:r>
+      <w:r>
+        <w:fldChar w:fldCharType="begin"/>
+      </w:r>
+      <w:r>
+        <w:instrText xml:space="preserve"> XE "Accounts Not Accepting Fringe Logic, Labor Ledger" </w:instrText>
+      </w:r>
+      <w:r>
+        <w:fldChar w:fldCharType="end"/>
+      </w:r>
+      <w:r>
+        <w:fldChar w:fldCharType="begin"/>
+      </w:r>
+      <w:r>
+        <w:instrText xml:space="preserve"> XE "Labor Ledger:Accounts Not Accepting Fringe logic" </w:instrText>
+      </w:r>
+      <w:r>
+        <w:fldChar w:fldCharType="end"/>
+      </w:r>
+    </w:p>
+    <w:p>
+      <w:pPr>
+        <w:pStyle w:val="C1HBullet"/>
+      </w:pPr>
+      <w:r>
+        <w:t>I</w:t>
+      </w:r>
+      <w:r>
+        <w:t xml:space="preserve">f the ACCOUNTS_NOT_ACCEPTING_FRINGES_IND </w:t>
+      </w:r>
+      <w:r>
+        <w:t>is set to</w:t>
+      </w:r>
+      <w:r>
+        <w:t xml:space="preserve"> Y and the origination code is not listed in the NON_FRINGE_ACCOUNT_BYPASS_ORIGINATIONS parameter, then the account number should b</w:t>
+      </w:r>
+      <w:r>
+        <w:t>e changed to the fringe account</w:t>
+      </w:r>
+      <w:r>
+        <w:t xml:space="preserve"> or if a fringe account is not supplied, use the accounting s</w:t>
+      </w:r>
+      <w:r>
+        <w:t>tring specified in the SUSPENSE</w:t>
+      </w:r>
+      <w:r>
+        <w:t xml:space="preserve"> param</w:t>
+      </w:r>
+      <w:r>
+        <w:t>e</w:t>
+      </w:r>
+      <w:r>
+        <w:t>ters</w:t>
+      </w:r>
+      <w:r>
+        <w:t xml:space="preserve">. </w:t>
+      </w:r>
+    </w:p>
+    <w:p>
+      <w:pPr>
+        <w:pStyle w:val="C1HBullet"/>
+      </w:pPr>
+      <w:r>
+        <w:t>I</w:t>
+      </w:r>
+      <w:r>
+        <w:t>f the ACCOUN</w:t>
+      </w:r>
+      <w:r>
+        <w:t xml:space="preserve">TS_NOT_ACCEPTING_FRINGES_IND </w:t>
+      </w:r>
+      <w:r>
+        <w:t>is set to</w:t>
+      </w:r>
+      <w:r>
+        <w:t xml:space="preserve"> N or</w:t>
+      </w:r>
+      <w:r>
+        <w:t xml:space="preserve">; </w:t>
+      </w:r>
+      <w:r>
+        <w:t>ACCOUN</w:t>
+      </w:r>
+      <w:r>
+        <w:t xml:space="preserve">TS_NOT_ACCEPTING_FRINGES_IND </w:t>
+      </w:r>
+      <w:r>
+        <w:t>is set to</w:t>
+      </w:r>
+      <w:r>
+        <w:t xml:space="preserve"> Y and the origination code is listed in the NON_FRINGE_ACCOUNT_BYPASS_ORIGINATIONS paramter, </w:t>
+      </w:r>
+      <w:r>
+        <w:t>the scrubber will proceed with account supplied on transaction.</w:t>
+      </w:r>
+    </w:p>
+    <w:p>
+      <w:pPr>
+        <w:pStyle w:val="Heading5"/>
+      </w:pPr>
+      <w:r>
+        <w:t>Non-Wage Sub Fund Logic</w:t>
+      </w:r>
+      <w:r>
+        <w:fldChar w:fldCharType="begin"/>
+      </w:r>
+      <w:r>
+        <w:instrText xml:space="preserve"> XE "Non-Wage Sub Fund Logic, Labor Ledger" </w:instrText>
+      </w:r>
+      <w:r>
+        <w:fldChar w:fldCharType="end"/>
+      </w:r>
+      <w:r>
+        <w:fldChar w:fldCharType="begin"/>
+      </w:r>
+      <w:r>
+        <w:instrText xml:space="preserve"> XE "Labor Ledger:Non-Wage Sub Fund logic" </w:instrText>
+      </w:r>
+      <w:r>
+        <w:fldChar w:fldCharType="end"/>
+      </w:r>
+    </w:p>
+    <w:p>
+      <w:pPr>
+        <w:pStyle w:val="C1HBullet"/>
+      </w:pPr>
+      <w:r>
+        <w:t>I</w:t>
+      </w:r>
+      <w:r>
+        <w:t xml:space="preserve">f the </w:t>
+      </w:r>
+      <w:r>
+        <w:t>SUB_FUND_GROUPS</w:t>
+      </w:r>
+      <w:r>
+        <w:t>_NOT_ACCEPTING_</w:t>
+      </w:r>
+      <w:r>
+        <w:t>WAG</w:t>
+      </w:r>
+      <w:r>
+        <w:t xml:space="preserve">ES_IND </w:t>
+      </w:r>
+      <w:r>
+        <w:t>is set to</w:t>
+      </w:r>
+      <w:r>
+        <w:t xml:space="preserve"> Y and the origination code is not </w:t>
+      </w:r>
+      <w:r>
+        <w:t>listed in the NON_WAGE_SUB_FUND</w:t>
+      </w:r>
+      <w:r>
+        <w:t xml:space="preserve">_BYPASS_ORIGINATIONS parameter, </w:t>
+      </w:r>
+      <w:r>
+        <w:t xml:space="preserve">use the accounting string specified in the SUSPENSE parameters. </w:t>
+      </w:r>
+    </w:p>
+    <w:p>
+      <w:pPr>
+        <w:pStyle w:val="C1HBullet"/>
+      </w:pPr>
+      <w:r>
         <w:lastRenderedPageBreak/>
-        <w:t>Accounts Not Accepting Fringe Logic</w:t>
+        <w:t>I</w:t>
+      </w:r>
+      <w:r>
+        <w:t xml:space="preserve">f the </w:t>
+      </w:r>
+      <w:r>
+        <w:t xml:space="preserve">SUB_FUND_GROUPS_NOT_ACCEPTING_FRINGES_IND </w:t>
+      </w:r>
+      <w:r>
+        <w:t>is set to</w:t>
+      </w:r>
+      <w:r>
+        <w:t xml:space="preserve"> N or </w:t>
+      </w:r>
+      <w:r>
+        <w:t>is set to</w:t>
+      </w:r>
+      <w:r>
+        <w:t xml:space="preserve"> Y and the origination code is listed in the NON_WAGE_SUB_FUND_BYPASS_ORIGINATIONS paramter, </w:t>
+      </w:r>
+      <w:r>
+        <w:t>the scrubber will proceed with account supplied on transaction.</w:t>
+      </w:r>
+    </w:p>
+    <w:p>
+      <w:pPr>
+        <w:pStyle w:val="Heading5"/>
+      </w:pPr>
+      <w:r>
+        <w:t>Suspense Account Logic</w:t>
       </w:r>
       <w:r>
         <w:fldChar w:fldCharType="begin"/>
       </w:r>
       <w:r>
-        <w:instrText xml:space="preserve"> XE "Accounts Not Accepting Fringe Logic, Labor Ledger" </w:instrText>
+        <w:instrText xml:space="preserve"> XE "Suspense Account Logic, Labor Ledger" </w:instrText>
       </w:r>
       <w:r>
         <w:fldChar w:fldCharType="end"/>
@@ -5494,7 +5690,7 @@
         <w:fldChar w:fldCharType="begin"/>
       </w:r>
       <w:r>
-        <w:instrText xml:space="preserve"> XE "Labor Ledger:Accounts Not Accepting Fringe logic" </w:instrText>
+        <w:instrText xml:space="preserve"> XE "Labor Ledger:Suspense Account logic" </w:instrText>
       </w:r>
       <w:r>
         <w:fldChar w:fldCharType="end"/>
@@ -5505,166 +5701,22 @@
         <w:pStyle w:val="C1HBullet"/>
       </w:pPr>
       <w:r>
-        <w:t>I</w:t>
-      </w:r>
-      <w:r>
-        <w:t>f the ACCOUNTS_NOT_ACCEPTING_FRINGES_IND = Y and the origination code is not listed in the NON_FRINGE_ACCOUNT_BYPASS_ORIGINATIONS parameter, then the account number should b</w:t>
-      </w:r>
-      <w:r>
-        <w:t>e changed to the fringe account</w:t>
-      </w:r>
-      <w:r>
-        <w:t xml:space="preserve"> or if a fringe account is not supplied, use the accounting string specified in the SUSPENSE* paramters</w:t>
-      </w:r>
-      <w:r>
-        <w:t xml:space="preserve">. </w:t>
-      </w:r>
-    </w:p>
-    <w:p>
-      <w:pPr>
-        <w:pStyle w:val="C1HBullet"/>
-      </w:pPr>
-      <w:r>
-        <w:t>I</w:t>
-      </w:r>
-      <w:r>
-        <w:t>f the ACCOUN</w:t>
-      </w:r>
-      <w:r>
-        <w:t>TS_NOT_ACCEPTING_FRINGES_IND = N or</w:t>
-      </w:r>
-      <w:r>
-        <w:t xml:space="preserve">; </w:t>
-      </w:r>
-      <w:r>
-        <w:t>ACCOUN</w:t>
-      </w:r>
-      <w:r>
-        <w:t xml:space="preserve">TS_NOT_ACCEPTING_FRINGES_IND </w:t>
-      </w:r>
-      <w:r>
-        <w:t xml:space="preserve">= Y and the origination code is listed in the NON_FRINGE_ACCOUNT_BYPASS_ORIGINATIONS paramter, </w:t>
-      </w:r>
-      <w:r>
-        <w:t>the scrubber will proceed with account supplied on transaction.</w:t>
-      </w:r>
-    </w:p>
-    <w:p>
-      <w:pPr>
-        <w:pStyle w:val="Heading5"/>
-      </w:pPr>
-      <w:r>
-        <w:t>Non-Wage Sub Fund Logic</w:t>
-      </w:r>
-      <w:r>
-        <w:fldChar w:fldCharType="begin"/>
-      </w:r>
-      <w:r>
-        <w:instrText xml:space="preserve"> XE "Non-Wage Sub Fund Logic, Labor Ledger" </w:instrText>
-      </w:r>
-      <w:r>
-        <w:fldChar w:fldCharType="end"/>
-      </w:r>
-      <w:r>
-        <w:fldChar w:fldCharType="begin"/>
-      </w:r>
-      <w:r>
-        <w:instrText xml:space="preserve"> XE "Labor Ledger:Non-Wage Sub Fund logic" </w:instrText>
-      </w:r>
-      <w:r>
-        <w:fldChar w:fldCharType="end"/>
-      </w:r>
-    </w:p>
-    <w:p>
-      <w:pPr>
-        <w:pStyle w:val="C1HBullet"/>
-      </w:pPr>
-      <w:r>
-        <w:t>I</w:t>
-      </w:r>
-      <w:r>
-        <w:t xml:space="preserve">f the </w:t>
-      </w:r>
-      <w:r>
-        <w:t>SUB_FUND_GROUPS</w:t>
-      </w:r>
-      <w:r>
-        <w:t>_NOT_ACCEPTING_</w:t>
-      </w:r>
-      <w:r>
-        <w:t>WAG</w:t>
-      </w:r>
-      <w:r>
-        <w:t xml:space="preserve">ES_IND = Y and the origination code is not </w:t>
-      </w:r>
-      <w:r>
-        <w:t>listed in the NON_WAGE_SUB_FUND</w:t>
-      </w:r>
-      <w:r>
-        <w:t xml:space="preserve">_BYPASS_ORIGINATIONS parameter, </w:t>
-      </w:r>
-      <w:r>
-        <w:t xml:space="preserve">use the accounting string specified in the SUSPENSE* parameters. </w:t>
-      </w:r>
-    </w:p>
-    <w:p>
-      <w:pPr>
-        <w:pStyle w:val="C1HBullet"/>
-      </w:pPr>
-      <w:r>
-        <w:t>I</w:t>
-      </w:r>
-      <w:r>
-        <w:t xml:space="preserve">f the </w:t>
-      </w:r>
-      <w:r>
-        <w:t xml:space="preserve">SUB_FUND_GROUPS_NOT_ACCEPTING_FRINGES_IND = N or = Y and the origination code is listed in the NON_WAGE_SUB_FUND_BYPASS_ORIGINATIONS paramter, </w:t>
-      </w:r>
-      <w:r>
-        <w:t>the scrubber will proceed with account supplied on transaction.</w:t>
-      </w:r>
-    </w:p>
-    <w:p>
-      <w:pPr>
-        <w:pStyle w:val="Heading5"/>
-      </w:pPr>
-      <w:r>
-        <w:t>Suspense Account Logic</w:t>
-      </w:r>
-      <w:r>
-        <w:fldChar w:fldCharType="begin"/>
-      </w:r>
-      <w:r>
-        <w:instrText xml:space="preserve"> XE "Suspense Account Logic, Labor Ledger" </w:instrText>
-      </w:r>
-      <w:r>
-        <w:fldChar w:fldCharType="end"/>
-      </w:r>
-      <w:r>
-        <w:fldChar w:fldCharType="begin"/>
-      </w:r>
-      <w:r>
-        <w:instrText xml:space="preserve"> XE "Labor Ledger:Suspense Account logic" </w:instrText>
-      </w:r>
-      <w:r>
-        <w:fldChar w:fldCharType="end"/>
-      </w:r>
-    </w:p>
-    <w:p>
-      <w:pPr>
-        <w:pStyle w:val="C1HBullet"/>
-      </w:pPr>
-      <w:r>
         <w:t xml:space="preserve">If </w:t>
       </w:r>
       <w:r>
-        <w:t>parameter SUSPENSE_ACCOUNT_LOGIC_IND = Y</w:t>
+        <w:t xml:space="preserve">parameter SUSPENSE_ACCOUNT_LOGIC_IND </w:t>
+      </w:r>
+      <w:r>
+        <w:t>is set to</w:t>
+      </w:r>
+      <w:r>
+        <w:t xml:space="preserve"> Y</w:t>
       </w:r>
       <w:r>
         <w:t xml:space="preserve">, the Labor Ledger Scrubber will attempt to post to the </w:t>
       </w:r>
       <w:r>
-        <w:t xml:space="preserve">accounting string specified in the SUSPENSE* parameters </w:t>
+        <w:t xml:space="preserve">accounting string specified in the SUSPENSE parameters </w:t>
       </w:r>
       <w:r>
         <w:t>when no other valid</w:t>
@@ -5890,7 +5942,6 @@
               <w:pStyle w:val="TableCells"/>
             </w:pPr>
             <w:r>
-              <w:lastRenderedPageBreak/>
               <w:t>SUB_FUND_GROUPS_NOT_ACCEPTING_</w:t>
             </w:r>
           </w:p>
@@ -6006,6 +6057,7 @@
       <w:bookmarkStart w:id="92" w:name="_Toc244235685"/>
       <w:bookmarkStart w:id="93" w:name="_Toc244938956"/>
       <w:r>
+        <w:lastRenderedPageBreak/>
         <w:t xml:space="preserve">Continuation Account </w:t>
       </w:r>
       <w:bookmarkEnd w:id="88"/>
@@ -6069,7 +6121,13 @@
         <w:t>labor</w:t>
       </w:r>
       <w:r>
-        <w:t>Scrubber attempts to find a valid continuation account to substitute. Accounts are considered expired if their expiration date is less than or equal to the run date of  the scrubber batch process. The expiration date of Contracts &amp; Grants accounts may be extended by any number of days for the purpose of determining expiration for this process with the CG_ACCOUNT_EXPIRATION_EXTENSION_DAYS parameter.</w:t>
+        <w:t xml:space="preserve">Scrubber attempts to find a valid continuation account to substitute. Accounts are considered expired if their expiration date is less than or equal to the run date of  the scrubber batch process. The expiration date of Contracts </w:t>
+      </w:r>
+      <w:r>
+        <w:t>and</w:t>
+      </w:r>
+      <w:r>
+        <w:t xml:space="preserve"> Grants accounts may be extended by any number of days for the purpose of determining expiration for this process with the CG_ACCOUNT_EXPIRATION_EXTENSION_DAYS parameter.</w:t>
       </w:r>
     </w:p>
     <w:p>
@@ -6300,7 +6358,6 @@
               <w:pStyle w:val="TableCells"/>
             </w:pPr>
             <w:r>
-              <w:lastRenderedPageBreak/>
               <w:t>CG_ACCOUNT_EXPIRATION_EXTENSION_DAYS</w:t>
             </w:r>
           </w:p>
@@ -6314,7 +6371,19 @@
               <w:pStyle w:val="TableCells"/>
             </w:pPr>
             <w:r>
-              <w:t xml:space="preserve">Specifies the number of days past a Contract &amp; Grant accounts expiration date to apply continuation account logic. This parameter is used in conjuction with the CONTINUATION parameters to below. Only if the document type or origination code is also included in these parameters will the Contracts&amp; Grant expiration date be extended by the number of days specified in this parameter. </w:t>
+              <w:t xml:space="preserve">Specifies the number of days past a Contract </w:t>
+            </w:r>
+            <w:r>
+              <w:t>and</w:t>
+            </w:r>
+            <w:r>
+              <w:t xml:space="preserve"> Grant accounts expiration date to apply continuation account logic. This parameter is used in conjuction with the CONTINUATION parameters to below. Only if the document type or origination code is also included in these parameters will the Contracts</w:t>
+            </w:r>
+            <w:r>
+              <w:t>and</w:t>
+            </w:r>
+            <w:r>
+              <w:t xml:space="preserve"> Grant expiration date be extended by the number of days specified in this parameter. </w:t>
             </w:r>
           </w:p>
         </w:tc>
@@ -6423,6 +6492,7 @@
         <w:rPr>
           <w:lang w:bidi="th-TH"/>
         </w:rPr>
+        <w:lastRenderedPageBreak/>
         <w:t>Pre-Scrubber</w:t>
       </w:r>
       <w:bookmarkEnd w:id="94"/>
@@ -6735,7 +6805,6 @@
         <w:pStyle w:val="BodyText"/>
       </w:pPr>
       <w:r>
-        <w:lastRenderedPageBreak/>
         <w:t>Using the errors identified by the labor scrubber, it locates all of the accounting entries for each document number with a reported error and removes these transactions from processing. This prevents Kuali Financials from posting unbalanced transactions to the Labor Ledger. Note that the Demerger will pull additional entries only for document types of ST (salary expense transfer) and BT (benefit expense transfer)</w:t>
       </w:r>
       <w:r>
@@ -6865,6 +6934,7 @@
               <w:pStyle w:val="TableCells"/>
             </w:pPr>
             <w:r>
+              <w:lastRenderedPageBreak/>
               <w:t>DEMERGE_DOCUMENT_TYPES</w:t>
             </w:r>
           </w:p>
@@ -7321,7 +7391,6 @@
               <w:rPr>
                 <w:rFonts w:cs="Arial"/>
               </w:rPr>
-              <w:lastRenderedPageBreak/>
               <w:t>ld_scrbout1</w:t>
             </w:r>
           </w:p>
@@ -7711,6 +7780,7 @@
               <w:rPr>
                 <w:b/>
               </w:rPr>
+              <w:lastRenderedPageBreak/>
               <w:t>Report S</w:t>
             </w:r>
             <w:r>
@@ -8067,7 +8137,7 @@
       <w:bookmarkStart w:id="133" w:name="_Toc247959854"/>
       <w:bookmarkStart w:id="134" w:name="_Toc250367892"/>
       <w:bookmarkStart w:id="135" w:name="_Toc274319042"/>
-      <w:bookmarkEnd w:id="9"/>
+      <w:bookmarkEnd w:id="14"/>
       <w:bookmarkEnd w:id="100"/>
       <w:bookmarkEnd w:id="101"/>
       <w:bookmarkEnd w:id="102"/>
@@ -8493,7 +8563,19 @@
         <w:rPr>
           <w:rFonts w:cs="Times New Roman"/>
         </w:rPr>
-        <w:t xml:space="preserve"> = Y. </w:t>
+        <w:t xml:space="preserve"> </w:t>
+      </w:r>
+      <w:r>
+        <w:rPr>
+          <w:rFonts w:cs="Times New Roman"/>
+        </w:rPr>
+        <w:t>is set to</w:t>
+      </w:r>
+      <w:r>
+        <w:rPr>
+          <w:rFonts w:cs="Times New Roman"/>
+        </w:rPr>
+        <w:t xml:space="preserve"> Y. </w:t>
       </w:r>
     </w:p>
     <w:p>
@@ -8629,7 +8711,11 @@
         <w:fldChar w:fldCharType="end"/>
       </w:r>
       <w:r>
-        <w:t>: This method allows the user to select and make corrections to a file from the Origin Entry Directory. Changes are made by specifying search criteria to identify rows of data he or she wants to alter and what changes you want to make to those rows. This option is appropriate when corrections include consistent patterns (for example, changing fiscal year for a certain group of transactions at once).</w:t>
+        <w:t xml:space="preserve">: This method allows the user to select and make corrections to a file from the Origin Entry Directory. Changes are made by specifying search criteria to identify rows of data he or she wants to alter and what changes you want to make to those rows. This option is appropriate when </w:t>
+      </w:r>
+      <w:r>
+        <w:lastRenderedPageBreak/>
+        <w:t>corrections include consistent patterns (for example, changing fiscal year for a certain group of transactions at once).</w:t>
       </w:r>
     </w:p>
     <w:p>
@@ -9021,7 +9107,6 @@
               <w:pStyle w:val="TableCells"/>
             </w:pPr>
             <w:r>
-              <w:lastRenderedPageBreak/>
               <w:t>Database/ Using Criteria</w:t>
             </w:r>
           </w:p>
@@ -9670,6 +9755,7 @@
         <w:pStyle w:val="BodyText"/>
       </w:pPr>
       <w:r>
+        <w:lastRenderedPageBreak/>
         <w:t>After making a selection, click</w:t>
       </w:r>
       <w:r>
@@ -9771,7 +9857,7 @@
         <w:t>Documents in System</w:t>
       </w:r>
       <w:r>
-        <w:t xml:space="preserve"> tab is active only when the user selects 'Database' in the </w:t>
+        <w:t xml:space="preserve"> tab is active only when the user selects Database in the </w:t>
       </w:r>
       <w:r>
         <w:rPr>
@@ -10353,6 +10439,7 @@
         </w:numPr>
       </w:pPr>
       <w:r>
+        <w:lastRenderedPageBreak/>
         <w:t xml:space="preserve">Make your file selection, click the </w:t>
       </w:r>
       <w:r>
@@ -10630,7 +10717,6 @@
         <w:pStyle w:val="C1HContinue"/>
       </w:pPr>
       <w:r>
-        <w:lastRenderedPageBreak/>
         <w:t xml:space="preserve">The content of the correction file you have selected is displayed in the </w:t>
       </w:r>
       <w:r>
@@ -10913,7 +10999,11 @@
               <w:pStyle w:val="TableCells"/>
             </w:pPr>
             <w:r>
-              <w:t>Optional. Select the check box if you want to generate a group that contains only the records that are changed by the search and modification criteria. Clear the check box if you want to generate a group containing both the records that do and do not match the search/modification criteria.</w:t>
+              <w:t xml:space="preserve">Optional. Select the check box if you want to generate a group that contains only the records that are changed by the search and modification criteria. Clear the check box if you want to generate a group containing </w:t>
+            </w:r>
+            <w:r>
+              <w:lastRenderedPageBreak/>
+              <w:t>both the records that do and do not match the search/modification criteria.</w:t>
             </w:r>
           </w:p>
         </w:tc>
@@ -10932,6 +11022,7 @@
               <w:pStyle w:val="TableCells"/>
             </w:pPr>
             <w:r>
+              <w:lastRenderedPageBreak/>
               <w:t>Process In Batch</w:t>
             </w:r>
           </w:p>
@@ -11068,7 +11159,6 @@
         <w:pStyle w:val="BodyText"/>
       </w:pPr>
       <w:r>
-        <w:lastRenderedPageBreak/>
         <w:t xml:space="preserve">The </w:t>
       </w:r>
       <w:r>
@@ -11184,7 +11274,7 @@
         </w:numPr>
       </w:pPr>
       <w:r>
-        <w:t xml:space="preserve">Choose an operator (such as 'Equals' or 'Greater Than') and a </w:t>
+        <w:t xml:space="preserve">Choose an operator (such as Equals or Greater Than) and a </w:t>
       </w:r>
       <w:r>
         <w:t xml:space="preserve">value indicating how </w:t>
@@ -11479,6 +11569,7 @@
         <w:pStyle w:val="BodyText"/>
       </w:pPr>
       <w:r>
+        <w:lastRenderedPageBreak/>
         <w:t xml:space="preserve">Users may make multiple changes to a file based on different search criteria by adding additional groups. </w:t>
       </w:r>
     </w:p>
@@ -11550,7 +11641,7 @@
         <w:pStyle w:val="BodyText"/>
       </w:pPr>
       <w:r>
-        <w:t xml:space="preserve">For example, to add another criterion that selects transactions with Project Code 'ABC,' select the </w:t>
+        <w:t xml:space="preserve">For example, to add another criterion that selects transactions with Project Code ABC, select the </w:t>
       </w:r>
       <w:r>
         <w:rPr>
@@ -11559,7 +11650,7 @@
         <w:t>Project Code</w:t>
       </w:r>
       <w:r>
-        <w:t xml:space="preserve"> field and set the value to 'ABC'. To change the value 'ABC' to 'XXX,' select 'Project Code' from the </w:t>
+        <w:t xml:space="preserve"> field and set the value to ABC. To change the value ABC to XXX, select Project Code from the </w:t>
       </w:r>
       <w:r>
         <w:rPr>
@@ -11577,7 +11668,7 @@
         <w:t xml:space="preserve">Modification Criteria </w:t>
       </w:r>
       <w:r>
-        <w:t>section and enter the value of 'XXX'.</w:t>
+        <w:t>section and enter the value of XXX.</w:t>
       </w:r>
     </w:p>
     <w:p>
@@ -12254,7 +12345,11 @@
         <w:t>Summary</w:t>
       </w:r>
       <w:r>
-        <w:t xml:space="preserve"> tab after the LLCP document is submitted. This tab contains summary information about the debits and credits affected and the number of rows of data that the LLCP document has output. It also identifies the file name of the original input file and the newly created output file (after the document reaches 'FINAL' status).</w:t>
+        <w:t xml:space="preserve"> tab after the LLCP document is submitted. This tab contains summary information about the debits and credits affected and the number of rows of data that the LLCP </w:t>
+      </w:r>
+      <w:r>
+        <w:lastRenderedPageBreak/>
+        <w:t>document has output. It also identifies the file name of the original input file and the newly created output file (after the document reaches FINAL status).</w:t>
       </w:r>
     </w:p>
     <w:p>
@@ -12336,7 +12431,6 @@
               <w:pStyle w:val="TableCells"/>
             </w:pPr>
             <w:r>
-              <w:lastRenderedPageBreak/>
               <w:t>Directory</w:t>
             </w:r>
           </w:p>
@@ -12896,6 +12990,7 @@
         </w:numPr>
       </w:pPr>
       <w:r>
+        <w:lastRenderedPageBreak/>
         <w:t xml:space="preserve">Select the file in the </w:t>
       </w:r>
       <w:r>
@@ -13046,7 +13141,6 @@
       <w:bookmarkStart w:id="258" w:name="_Toc250367912"/>
       <w:bookmarkStart w:id="259" w:name="_Toc274319062"/>
       <w:r>
-        <w:lastRenderedPageBreak/>
         <w:t>Database/Manual Edit Corrections Method</w:t>
       </w:r>
       <w:bookmarkEnd w:id="253"/>
@@ -13951,6 +14045,7 @@
         <w:rPr>
           <w:rFonts w:eastAsia="MS Mincho"/>
         </w:rPr>
+        <w:lastRenderedPageBreak/>
         <w:t>Database/Remove from Processing</w:t>
       </w:r>
       <w:bookmarkEnd w:id="274"/>
@@ -14022,7 +14117,6 @@
         </w:numPr>
       </w:pPr>
       <w:r>
-        <w:lastRenderedPageBreak/>
         <w:t xml:space="preserve">Select </w:t>
       </w:r>
       <w:r>
@@ -14594,6 +14688,7 @@
         <w:rPr>
           <w:noProof/>
         </w:rPr>
+        <w:lastRenderedPageBreak/>
         <w:drawing>
           <wp:inline distT="0" distB="0" distL="0" distR="0">
             <wp:extent cx="191135" cy="191135"/>
@@ -14744,14 +14839,7 @@
         <w:rPr>
           <w:rStyle w:val="C1HJump"/>
         </w:rPr>
-        <w:t xml:space="preserve">Standard </w:t>
-      </w:r>
-      <w:r>
-        <w:rPr>
-          <w:rStyle w:val="C1HJump"/>
-        </w:rPr>
-        <w:lastRenderedPageBreak/>
-        <w:t>Tabs</w:t>
+        <w:t>Standard Tabs</w:t>
       </w:r>
       <w:r>
         <w:rPr>
@@ -15016,7 +15104,7 @@
         <w:t xml:space="preserve">Labor Ledger Pending Entries </w:t>
       </w:r>
       <w:r>
-        <w:t>tab displays pending entries stored in the Labor Ledger. These entries have not yet been processed by the 'Labor Ledger Scrubber'. Note the following points about these Labor Ledger pending entries:</w:t>
+        <w:t>tab displays pending entries stored in the Labor Ledger. These entries have not yet been processed by the Labor Ledger Scrubber. Note the following points about these Labor Ledger pending entries:</w:t>
       </w:r>
     </w:p>
     <w:p>
@@ -15024,25 +15112,16 @@
         <w:pStyle w:val="C1HBullet"/>
       </w:pPr>
       <w:r>
-        <w:t>In addition to pending entries with a balance type of '</w:t>
-      </w:r>
-      <w:r>
-        <w:t>AC</w:t>
-      </w:r>
-      <w:r>
-        <w:t>'</w:t>
-      </w:r>
-      <w:r>
-        <w:t xml:space="preserve"> (Actual), Labor Ledger documents require that two pending entries be created with a balance type of </w:t>
-      </w:r>
-      <w:r>
-        <w:t>'</w:t>
-      </w:r>
-      <w:r>
-        <w:t>A2</w:t>
-      </w:r>
-      <w:r>
-        <w:t>'(A21 Balances).</w:t>
+        <w:t xml:space="preserve">In addition to pending entries with a balance type of </w:t>
+      </w:r>
+      <w:r>
+        <w:t>AC (Actual), Labor Ledger documents require that two pending entries be created with a balance type of A2</w:t>
+      </w:r>
+      <w:r>
+        <w:t xml:space="preserve"> </w:t>
+      </w:r>
+      <w:r>
+        <w:t>(A21 Balances).</w:t>
       </w:r>
     </w:p>
     <w:p>
@@ -15050,7 +15129,7 @@
         <w:pStyle w:val="C1HBullet"/>
       </w:pPr>
       <w:r>
-        <w:t>The 'AC' entry and one of the 'A2' pending entries have blank fiscal years. The labor scrubber sets these entries to the current fiscal year and period after the document is approved. The other A2 entry is set with a year and period equal to that of the original labor entry being moved.</w:t>
+        <w:t>The AC entry and one of the A2 pending entries have blank fiscal years. The labor scrubber sets these entries to the current fiscal year and period after the document is approved. The other A2 entry is set with a year and period equal to that of the original labor entry being moved.</w:t>
       </w:r>
     </w:p>
     <w:p>
@@ -16025,7 +16104,7 @@
               <w:tab/>
             </w:r>
             <w:r>
-              <w:t xml:space="preserve">When the parameter Accounts_Can_Cross_Charts is set to ‘No’, </w:t>
+              <w:t xml:space="preserve">When the parameter Accounts_Can_Cross_Charts is set to No, </w:t>
             </w:r>
             <w:r>
               <w:t>the system derives</w:t>
@@ -16508,7 +16587,6 @@
       <w:bookmarkStart w:id="333" w:name="_Toc247959446"/>
       <w:bookmarkStart w:id="334" w:name="_Toc250367484"/>
       <w:r>
-        <w:lastRenderedPageBreak/>
         <w:t>Creating Entries in the To Section</w:t>
       </w:r>
       <w:bookmarkEnd w:id="331"/>
@@ -16552,6 +16630,7 @@
         <w:pStyle w:val="C1HBullet"/>
       </w:pPr>
       <w:r>
+        <w:lastRenderedPageBreak/>
         <w:t xml:space="preserve">Click </w:t>
       </w:r>
       <w:r>
@@ -17237,7 +17316,7 @@
         <w:fldChar w:fldCharType="end"/>
       </w:r>
       <w:r>
-        <w:t xml:space="preserve">The fringe benefit object codes are defined by the Labor Object Code document. The Financial Object Fringe or Salary Code value must be set to 'F' for the Object Code. For more information about the Labor Object Code document, see </w:t>
+        <w:t xml:space="preserve">The fringe benefit object codes are defined by the Labor Object Code document. The Financial Object Fringe or Salary Code value must be set to F for the Object Code. For more information about the Labor Object Code document, see </w:t>
       </w:r>
       <w:r>
         <w:rPr>
@@ -17336,11 +17415,7 @@
         <w:t>To</w:t>
       </w:r>
       <w:r>
-        <w:t xml:space="preserve"> accounts must approve the BT document. The document will also do Organization Review, Subfund and Award  (Contracts and Grants) routing if they have been established. Additional </w:t>
-      </w:r>
-      <w:r>
-        <w:lastRenderedPageBreak/>
-        <w:t xml:space="preserve">approvals may be designated through ad hoc routing. The document's status becomes 'FINAL' when the required approvals are obtained and the transaction is posted to the Labor Ledger and then to the </w:t>
+        <w:t xml:space="preserve"> accounts must approve the BT document. The document will also do Organization Review, Subfund and Award  (Contracts and Grants) routing if they have been established. Additional approvals may be designated through ad hoc routing. The document's status becomes FINAL when the required approvals are obtained and the transaction is posted to the Labor Ledger and then to the </w:t>
       </w:r>
       <w:r>
         <w:t>General Ledger</w:t>
@@ -17438,6 +17513,7 @@
         </w:numPr>
       </w:pPr>
       <w:r>
+        <w:lastRenderedPageBreak/>
         <w:t xml:space="preserve">Select </w:t>
       </w:r>
       <w:r>
@@ -17959,7 +18035,7 @@
         </w:numPr>
       </w:pPr>
       <w:r>
-        <w:t>The document is routed to the fiscal officers for each account used in the Accounting Lines. The Route Status shows 'ENROUTE'.</w:t>
+        <w:t>The document is routed to the fiscal officers for each account used in the Accounting Lines. The Route Status shows ENROUTE.</w:t>
       </w:r>
     </w:p>
     <w:p>
@@ -18341,7 +18417,6 @@
         <w:pStyle w:val="BodyText"/>
       </w:pPr>
       <w:r>
-        <w:lastRenderedPageBreak/>
         <w:t>The Labor Journal Voucher (LLJV) document is used to perform accounting tasks that cannot be done by any of the other Labor Ledger or financial documents. This document creates very open-ended financial transactions with few business rule checks.</w:t>
       </w:r>
     </w:p>
@@ -18580,6 +18655,7 @@
         <w:pStyle w:val="BodyText"/>
       </w:pPr>
       <w:r>
+        <w:lastRenderedPageBreak/>
         <w:t xml:space="preserve">The LLJV document has restricted access just as the JV document does. </w:t>
       </w:r>
     </w:p>
@@ -18928,7 +19004,7 @@
               <w:pStyle w:val="TableCells"/>
             </w:pPr>
             <w:r>
-              <w:t xml:space="preserve">Required. Select the offset transaction type. The valid values are 'No Offset,' 'Accrual,' 'Cash,' and 'Encumbrance'. </w:t>
+              <w:t xml:space="preserve">Required. Select the offset transaction type. The valid values are No Offset, Accrual, Cash, and Encumbrance. </w:t>
             </w:r>
           </w:p>
         </w:tc>
@@ -19060,10 +19136,6 @@
         <w:t xml:space="preserve"> cycle, however, the </w:t>
       </w:r>
       <w:r>
-        <w:lastRenderedPageBreak/>
-        <w:t>'</w:t>
-      </w:r>
-      <w:r>
         <w:t>General Ledger</w:t>
       </w:r>
       <w:r>
@@ -19079,7 +19151,7 @@
         <w:fldChar w:fldCharType="end"/>
       </w:r>
       <w:r>
-        <w:t xml:space="preserve">' requires information as to whether an offset entry should be generated. The offset type determines the document type assigned to this LLJV, which allows for the different offset generation during the </w:t>
+        <w:t xml:space="preserve"> requires information as to whether an offset entry should be generated. The offset type determines the document type assigned to this LLJV, which allows for the different offset generation during the </w:t>
       </w:r>
       <w:r>
         <w:t>General Ledger</w:t>
@@ -19432,7 +19504,11 @@
               <w:pStyle w:val="TableCells"/>
             </w:pPr>
             <w:r>
-              <w:t xml:space="preserve">Required. Enter the account number for the accounting line or search for it from the </w:t>
+              <w:t xml:space="preserve">Required. Enter the account number for the accounting line or search for it </w:t>
+            </w:r>
+            <w:r>
+              <w:lastRenderedPageBreak/>
+              <w:t xml:space="preserve">from the </w:t>
             </w:r>
             <w:r>
               <w:rPr>
@@ -19468,6 +19544,7 @@
               <w:pStyle w:val="TableCells"/>
             </w:pPr>
             <w:r>
+              <w:lastRenderedPageBreak/>
               <w:t>Chart</w:t>
             </w:r>
           </w:p>
@@ -19554,7 +19631,7 @@
               <w:tab/>
             </w:r>
             <w:r>
-              <w:t xml:space="preserve">When the parameter Accounts_Can_Cross_Charts is set to ‘No’, </w:t>
+              <w:t xml:space="preserve">When the parameter Accounts_Can_Cross_Charts is set to No, </w:t>
             </w:r>
             <w:r>
               <w:t>the system derives</w:t>
@@ -19674,7 +19751,7 @@
               <w:pStyle w:val="TableCells"/>
             </w:pPr>
             <w:r>
-              <w:t>Earn Code*</w:t>
+              <w:t>Earn Code</w:t>
             </w:r>
           </w:p>
         </w:tc>
@@ -19718,7 +19795,7 @@
               <w:pStyle w:val="TableCells"/>
             </w:pPr>
             <w:r>
-              <w:t xml:space="preserve">Optional. A one-character indicator that should be included for entries with an encumbrance balance type. A code of 'R' indicates that the encumbrance should update the Open Encumbrance table using the </w:t>
+              <w:t xml:space="preserve">Optional. A one-character indicator that should be included for entries with an encumbrance balance type. A code of R indicates that the encumbrance should update the Open Encumbrance table using the </w:t>
             </w:r>
             <w:r>
               <w:rPr>
@@ -19727,7 +19804,7 @@
               <w:t>Reference Document Number</w:t>
             </w:r>
             <w:r>
-              <w:t xml:space="preserve"> field. A code of 'D' indicates that the encumbrance should update the Open Encumbrance table using the document number of the Labor Journal Voucher document.</w:t>
+              <w:t xml:space="preserve"> field. A code of D indicates that the encumbrance should update the Open Encumbrance table using the document number of the Labor Journal Voucher document.</w:t>
             </w:r>
           </w:p>
         </w:tc>
@@ -19745,7 +19822,7 @@
               <w:pStyle w:val="TableCells"/>
             </w:pPr>
             <w:r>
-              <w:t>Emplid*</w:t>
+              <w:t>Emplid</w:t>
             </w:r>
           </w:p>
         </w:tc>
@@ -19776,7 +19853,7 @@
               <w:pStyle w:val="TableCells"/>
             </w:pPr>
             <w:r>
-              <w:t>Employee Record*</w:t>
+              <w:t>Employee Record</w:t>
             </w:r>
           </w:p>
         </w:tc>
@@ -19807,8 +19884,7 @@
               <w:pStyle w:val="TableCells"/>
             </w:pPr>
             <w:r>
-              <w:lastRenderedPageBreak/>
-              <w:t>Grade*</w:t>
+              <w:t>Grade</w:t>
             </w:r>
           </w:p>
         </w:tc>
@@ -20154,7 +20230,8 @@
               <w:pStyle w:val="TableCells"/>
             </w:pPr>
             <w:r>
-              <w:t>Pay Group*</w:t>
+              <w:lastRenderedPageBreak/>
+              <w:t>Pay Group</w:t>
             </w:r>
           </w:p>
         </w:tc>
@@ -20388,7 +20465,7 @@
               <w:pStyle w:val="TableCells"/>
             </w:pPr>
             <w:r>
-              <w:t>Run ID*</w:t>
+              <w:t>Run ID</w:t>
             </w:r>
           </w:p>
         </w:tc>
@@ -20419,7 +20496,7 @@
               <w:pStyle w:val="TableCells"/>
             </w:pPr>
             <w:r>
-              <w:t>Sal Admin Plan*</w:t>
+              <w:t>Sal Admin Plan</w:t>
             </w:r>
           </w:p>
         </w:tc>
@@ -20450,7 +20527,7 @@
               <w:pStyle w:val="TableCells"/>
             </w:pPr>
             <w:r>
-              <w:t>Setid*</w:t>
+              <w:t>Setid</w:t>
             </w:r>
           </w:p>
         </w:tc>
@@ -20530,7 +20607,6 @@
               <w:pStyle w:val="TableCells"/>
             </w:pPr>
             <w:r>
-              <w:lastRenderedPageBreak/>
               <w:t xml:space="preserve">Sub-Object </w:t>
             </w:r>
           </w:p>
@@ -20762,7 +20838,8 @@
         <w:pStyle w:val="BodyText"/>
       </w:pPr>
       <w:r>
-        <w:t xml:space="preserve">When the LLJV is submitted, it is automatically approved and does not route. The document status is 'FINAL' and the transaction is posted to the Labor Ledger and then to </w:t>
+        <w:lastRenderedPageBreak/>
+        <w:t xml:space="preserve">When the LLJV is submitted, it is automatically approved and does not route. The document status is FINAL and the transaction is posted to the Labor Ledger and then to </w:t>
       </w:r>
       <w:r>
         <w:t>General Ledger</w:t>
@@ -21080,7 +21157,7 @@
         <w:t xml:space="preserve"> </w:t>
       </w:r>
       <w:r>
-        <w:t>The document is now 'FINAL'.</w:t>
+        <w:t>The document is now FINAL.</w:t>
       </w:r>
     </w:p>
     <w:p>
@@ -21138,7 +21215,6 @@
         <w:pStyle w:val="C1HContinue"/>
       </w:pPr>
       <w:r>
-        <w:lastRenderedPageBreak/>
         <w:t>No approval is required.</w:t>
       </w:r>
     </w:p>
@@ -21493,6 +21569,7 @@
         <w:pStyle w:val="BodyText"/>
       </w:pPr>
       <w:r>
+        <w:lastRenderedPageBreak/>
         <w:t xml:space="preserve">To keep effort certification and the Labor Ledger consistent, limitations are placed on the types of salary expense transfers that may be performed after Effort Certification documents covering a fiscal period have been generated. </w:t>
       </w:r>
     </w:p>
@@ -21652,7 +21729,6 @@
         <w:pStyle w:val="C1HBullet"/>
       </w:pPr>
       <w:r>
-        <w:lastRenderedPageBreak/>
         <w:t xml:space="preserve">Select the salary expense records from the Labor Ledger from the </w:t>
       </w:r>
       <w:r>
@@ -22169,6 +22245,7 @@
         <w:ind w:left="1080"/>
       </w:pPr>
       <w:r>
+        <w:lastRenderedPageBreak/>
         <w:t xml:space="preserve">Click </w:t>
       </w:r>
       <w:r>
@@ -22401,7 +22478,6 @@
         <w:pStyle w:val="Heading6"/>
       </w:pPr>
       <w:r>
-        <w:lastRenderedPageBreak/>
         <w:t>Creating Entries in the To Section</w:t>
       </w:r>
       <w:bookmarkEnd w:id="473"/>
@@ -22843,6 +22919,7 @@
         <w:rPr>
           <w:noProof/>
         </w:rPr>
+        <w:lastRenderedPageBreak/>
         <w:drawing>
           <wp:inline distT="0" distB="0" distL="0" distR="0">
             <wp:extent cx="143510" cy="143510"/>
@@ -22966,7 +23043,6 @@
               <w:pStyle w:val="TableCells"/>
             </w:pPr>
             <w:r>
-              <w:lastRenderedPageBreak/>
               <w:t>Title</w:t>
             </w:r>
           </w:p>
@@ -23233,7 +23309,7 @@
         <w:t xml:space="preserve">ting period (defined by the </w:t>
       </w:r>
       <w:r>
-        <w:t>Report Definition Maintenance document) has a Report Period Status Code of 'C' (Closed), no further transfers of salary expense are allowed for any fiscal period covered by the report period. This restriction includes transfers made directly through a ST document and those made indirectly through re-creating an effort report.</w:t>
+        <w:t>Report Definition Maintenance document) has a Report Period Status Code of C (Closed), no further transfers of salary expense are allowed for any fiscal period covered by the report period. This restriction includes transfers made directly through a ST document and those made indirectly through re-creating an effort report.</w:t>
       </w:r>
     </w:p>
     <w:p>
@@ -23436,7 +23512,7 @@
         <w:pStyle w:val="C1HBullet"/>
       </w:pPr>
       <w:r>
-        <w:t>The object code must exist in the Labor Object Code table and the Financial Object Fringe or Salary Code must have a value of 'S'.</w:t>
+        <w:t>The object code must exist in the Labor Object Code table and the Financial Object Fringe or Salary Code must have a value of S.</w:t>
       </w:r>
     </w:p>
     <w:p>
@@ -23444,6 +23520,7 @@
         <w:pStyle w:val="C1HBullet"/>
       </w:pPr>
       <w:r>
+        <w:lastRenderedPageBreak/>
         <w:t xml:space="preserve">The Fiscal Year field in this document is used to load the appropriate data onto the Labor Ledger Balance screen rather than to indicate the </w:t>
       </w:r>
       <w:r>
@@ -23475,7 +23552,6 @@
       <w:bookmarkStart w:id="496" w:name="_Toc247959463"/>
       <w:bookmarkStart w:id="497" w:name="_Toc250367501"/>
       <w:r>
-        <w:lastRenderedPageBreak/>
         <w:t>Routing</w:t>
       </w:r>
       <w:bookmarkEnd w:id="492"/>
@@ -23528,7 +23604,7 @@
         <w:t xml:space="preserve">, Workstudy (when object codes specified in parameter WORKSTUDY_ROUTE_OBJECT_CODES are used)  </w:t>
       </w:r>
       <w:r>
-        <w:t xml:space="preserve">or Award (Contracts and Grants) review. Additional approvals may also be designated through ad hoc routing. The document becomes 'FINAL' when the required approvals have been obtained and the transaction has been posted to the Labor Ledger and then to the </w:t>
+        <w:t xml:space="preserve">or Award (Contracts and Grants) review. Additional approvals may also be designated through ad hoc routing. The document becomes FINAL when the required approvals have been obtained and the transaction has been posted to the Labor Ledger and then to the </w:t>
       </w:r>
       <w:r>
         <w:t>General Ledger</w:t>
@@ -24091,7 +24167,8 @@
         <w:pStyle w:val="C1HContinue"/>
       </w:pPr>
       <w:r>
-        <w:t>The document is routed to the fiscal officers for each account used in the accounting lines. The Route Status value is 'ENROUTE'.</w:t>
+        <w:lastRenderedPageBreak/>
+        <w:t>The document is routed to the fiscal officers for each account used in the accounting lines. The Route Status value is ENROUTE.</w:t>
       </w:r>
     </w:p>
     <w:p>
@@ -24254,7 +24331,6 @@
         <w:pStyle w:val="C1HNumber"/>
       </w:pPr>
       <w:r>
-        <w:lastRenderedPageBreak/>
         <w:t>Appropriate fiscal officers and other reviewers approve the document.</w:t>
       </w:r>
     </w:p>
@@ -24696,6 +24772,7 @@
         <w:pStyle w:val="BodyText"/>
       </w:pPr>
       <w:r>
+        <w:lastRenderedPageBreak/>
         <w:t>The Year-End Salary Expense Transfer (YEST) document is used to move salaries and staff benefit charges for a given employee for a particular accounting period (or set of periods) from one or more accounts to another account (or accounts). . The YEST document is identical to the Salary Expense Transfer</w:t>
       </w:r>
       <w:r>
@@ -25231,15 +25308,7 @@
                 <w:rStyle w:val="C1HJump"/>
                 <w:vanish/>
               </w:rPr>
-              <w:t>|document=WordDocu</w:t>
-            </w:r>
-            <w:r>
-              <w:rPr>
-                <w:rStyle w:val="C1HJump"/>
-                <w:vanish/>
-              </w:rPr>
-              <w:lastRenderedPageBreak/>
-              <w:t>ments\</w:t>
+              <w:t>|document=WordDocuments\</w:t>
             </w:r>
             <w:r>
               <w:rPr>
@@ -25266,7 +25335,6 @@
               <w:pStyle w:val="TableCells"/>
             </w:pPr>
             <w:r>
-              <w:lastRenderedPageBreak/>
               <w:t xml:space="preserve">Retrieves the data stored in the Labor Ledger Pending Entry table </w:t>
             </w:r>
           </w:p>
@@ -25289,7 +25357,6 @@
               <w:rPr>
                 <w:rStyle w:val="C1HJump"/>
               </w:rPr>
-              <w:lastRenderedPageBreak/>
               <w:t>Position Inquiry</w:t>
             </w:r>
             <w:r>
@@ -25886,11 +25953,7 @@
               <w:t>Object</w:t>
             </w:r>
             <w:r>
-              <w:t xml:space="preserve"> </w:t>
-            </w:r>
-            <w:r>
-              <w:lastRenderedPageBreak/>
-              <w:t>lookup</w:t>
+              <w:t xml:space="preserve"> lookup</w:t>
             </w:r>
             <w:r>
               <w:rPr>
@@ -25917,7 +25980,6 @@
               <w:pStyle w:val="TableCells"/>
             </w:pPr>
             <w:r>
-              <w:lastRenderedPageBreak/>
               <w:t>Sub-Account Number</w:t>
             </w:r>
           </w:p>
@@ -26231,6 +26293,7 @@
               <w:pStyle w:val="TableCells"/>
             </w:pPr>
             <w:r>
+              <w:lastRenderedPageBreak/>
               <w:t>Chart Code</w:t>
             </w:r>
           </w:p>
@@ -26368,7 +26431,7 @@
               <w:pStyle w:val="TableCells"/>
             </w:pPr>
             <w:r>
-              <w:t>The sub-account number from which the position's salary expense is paid, if any. Shows 'All' if the consolidated option was chosen.</w:t>
+              <w:t>The sub-account number from which the position's salary expense is paid, if any. Shows All if the consolidated option was chosen.</w:t>
             </w:r>
           </w:p>
         </w:tc>
@@ -26399,7 +26462,7 @@
               <w:pStyle w:val="TableCells"/>
             </w:pPr>
             <w:r>
-              <w:t>The sub-object code from which the position's salary expense is paid, if any. Shows 'All' if the consolidated option was chosen.</w:t>
+              <w:t>The sub-object code from which the position's salary expense is paid, if any. Shows All if the consolidated option was chosen.</w:t>
             </w:r>
           </w:p>
         </w:tc>
@@ -26571,7 +26634,6 @@
         <w:pStyle w:val="BodyText"/>
       </w:pPr>
       <w:r>
-        <w:lastRenderedPageBreak/>
         <w:t>This lookup retrieves employees paid on a specific account and specific object codes. Retrieved data includes all activity for a month, including all actual expenditures and encumbrances.</w:t>
       </w:r>
     </w:p>
@@ -26957,6 +27019,7 @@
               <w:pStyle w:val="TableCells"/>
             </w:pPr>
             <w:r>
+              <w:lastRenderedPageBreak/>
               <w:t>Object Code</w:t>
             </w:r>
           </w:p>
@@ -27276,7 +27339,6 @@
       <w:bookmarkStart w:id="594" w:name="_Toc244320358"/>
       <w:bookmarkStart w:id="595" w:name="_Toc274319922"/>
       <w:r>
-        <w:lastRenderedPageBreak/>
         <w:t>Calculated Salary Foundation</w:t>
       </w:r>
       <w:bookmarkEnd w:id="560"/>
@@ -27630,7 +27692,7 @@
               <w:tab/>
             </w:r>
             <w:r>
-              <w:t xml:space="preserve">When the parameter Accounts_Can_Cross_Charts is set to ‘No’, </w:t>
+              <w:t xml:space="preserve">When the parameter Accounts_Can_Cross_Charts is set to No, </w:t>
             </w:r>
             <w:r>
               <w:t>the system derives</w:t>
@@ -27837,6 +27899,7 @@
               <w:pStyle w:val="TableCells"/>
             </w:pPr>
             <w:r>
+              <w:lastRenderedPageBreak/>
               <w:t>Sub-Object Code</w:t>
             </w:r>
           </w:p>
@@ -28090,11 +28153,7 @@
               <w:pStyle w:val="TableCells"/>
             </w:pPr>
             <w:r>
-              <w:t xml:space="preserve">The sub-account number from which the position's salary expense is </w:t>
-            </w:r>
-            <w:r>
-              <w:lastRenderedPageBreak/>
-              <w:t>paid, if any</w:t>
+              <w:t>The sub-account number from which the position's salary expense is paid, if any</w:t>
             </w:r>
           </w:p>
         </w:tc>
@@ -28112,7 +28171,6 @@
               <w:pStyle w:val="TableCells"/>
             </w:pPr>
             <w:r>
-              <w:lastRenderedPageBreak/>
               <w:t>Object Code</w:t>
             </w:r>
           </w:p>
@@ -28222,7 +28280,7 @@
               <w:pStyle w:val="TableCells"/>
             </w:pPr>
             <w:r>
-              <w:t>The name of the most recent employee. 'VACANT' indicates that no employee was appointed in this position as of the date the record was created</w:t>
+              <w:t>The name of the most recent employee. VACANT indicates that no employee was appointed in this position as of the date the record was created</w:t>
             </w:r>
           </w:p>
         </w:tc>
@@ -28284,19 +28342,25 @@
               <w:pStyle w:val="TableCells"/>
             </w:pPr>
             <w:r>
-              <w:t xml:space="preserve">The budgeted full time effort quantity for this position. '1' </w:t>
-            </w:r>
-            <w:r>
-              <w:t xml:space="preserve">=full-time, </w:t>
-            </w:r>
-            <w:r>
-              <w:t>.'</w:t>
+              <w:t xml:space="preserve">The budgeted full time effort quantity for this position. 1 </w:t>
+            </w:r>
+            <w:r>
+              <w:t xml:space="preserve">- </w:t>
+            </w:r>
+            <w:r>
+              <w:t xml:space="preserve">full-time, </w:t>
+            </w:r>
+            <w:r>
+              <w:t>.</w:t>
             </w:r>
             <w:r>
               <w:t>5</w:t>
             </w:r>
             <w:r>
-              <w:t>'= half-time, etc.</w:t>
+              <w:t xml:space="preserve">- </w:t>
+            </w:r>
+            <w:r>
+              <w:t xml:space="preserve"> half-time, etc.</w:t>
             </w:r>
           </w:p>
         </w:tc>
@@ -28513,6 +28577,7 @@
         <w:pStyle w:val="BodyText"/>
       </w:pPr>
       <w:r>
+        <w:lastRenderedPageBreak/>
         <w:t>Fill in at least fiscal year and e</w:t>
       </w:r>
       <w:r>
@@ -28762,7 +28827,6 @@
               <w:pStyle w:val="TableCells"/>
             </w:pPr>
             <w:r>
-              <w:lastRenderedPageBreak/>
               <w:t>Include Pending Ledger Entry</w:t>
             </w:r>
           </w:p>
@@ -29309,7 +29373,11 @@
               <w:pStyle w:val="TableCells"/>
             </w:pPr>
             <w:r>
-              <w:t>CSF Full Time Employment Quantity</w:t>
+              <w:t xml:space="preserve">CSF Full Time Employment </w:t>
+            </w:r>
+            <w:r>
+              <w:lastRenderedPageBreak/>
+              <w:t>Quantity</w:t>
             </w:r>
           </w:p>
         </w:tc>
@@ -29322,6 +29390,7 @@
               <w:pStyle w:val="TableCells"/>
             </w:pPr>
             <w:r>
+              <w:lastRenderedPageBreak/>
               <w:t>The full time equivalency for this position</w:t>
             </w:r>
           </w:p>
@@ -29340,6 +29409,7 @@
               <w:pStyle w:val="TableCells"/>
             </w:pPr>
             <w:r>
+              <w:lastRenderedPageBreak/>
               <w:t>CSF Funding Status Code</w:t>
             </w:r>
           </w:p>
@@ -29477,11 +29547,7 @@
               <w:pStyle w:val="TableCells"/>
             </w:pPr>
             <w:r>
-              <w:t xml:space="preserve">The name of the most recent employee. 'VACANT' indicates that no </w:t>
-            </w:r>
-            <w:r>
-              <w:lastRenderedPageBreak/>
-              <w:t>employee was appointed in this position as of the date the record was created.</w:t>
+              <w:t>The name of the most recent employee. VACANT indicates that no employee was appointed in this position as of the date the record was created.</w:t>
             </w:r>
           </w:p>
         </w:tc>
@@ -29499,7 +29565,6 @@
               <w:pStyle w:val="TableCells"/>
             </w:pPr>
             <w:r>
-              <w:lastRenderedPageBreak/>
               <w:t>Object Code</w:t>
             </w:r>
           </w:p>
@@ -30028,6 +30093,7 @@
               <w:pStyle w:val="TableCells"/>
             </w:pPr>
             <w:r>
+              <w:lastRenderedPageBreak/>
               <w:t>Sub-Account Number</w:t>
             </w:r>
           </w:p>
@@ -30142,7 +30208,6 @@
               <w:pStyle w:val="TableCells"/>
             </w:pPr>
             <w:r>
-              <w:lastRenderedPageBreak/>
               <w:t>Column Title</w:t>
             </w:r>
           </w:p>
@@ -30346,7 +30411,13 @@
               <w:pStyle w:val="TableCells"/>
             </w:pPr>
             <w:r>
-              <w:t>The budgeted full-time equivalency as of the fiscal year beginning (1 = Full-Time)</w:t>
+              <w:t xml:space="preserve">The budgeted full-time equivalency as of the fiscal year beginning (1 </w:t>
+            </w:r>
+            <w:r>
+              <w:t xml:space="preserve">- </w:t>
+            </w:r>
+            <w:r>
+              <w:t xml:space="preserve"> Full-Time)</w:t>
             </w:r>
           </w:p>
         </w:tc>
@@ -30627,7 +30698,7 @@
         </w:rPr>
       </w:pPr>
       <w:r>
-        <w:t xml:space="preserve">The Labor Ledger View allows the user to view compensation for a specific employee by accounting string and fiscal period. Actual ('AC') balances can be viewed alone or along with A21 balances. Internal Encumbrance ('IE') balances can also be viewed. </w:t>
+        <w:t xml:space="preserve">The Labor Ledger View allows the user to view compensation for a specific employee by accounting string and fiscal period. Actual (AC) balances can be viewed alone or along with A21 balances. Internal Encumbrance (IE) balances can also be viewed. </w:t>
       </w:r>
     </w:p>
     <w:p>
@@ -30824,7 +30895,11 @@
               <w:pStyle w:val="TableCells"/>
             </w:pPr>
             <w:r>
-              <w:t xml:space="preserve">By default, the Labor Ledger View inquiry results display the distinct amount of activity for each month. Clicking “Accumulate” accumulates the activity by adding all previous months in the fiscal year to a given month, thus, you are able to view the year-to-date total per month. </w:t>
+              <w:t xml:space="preserve">By default, the Labor Ledger View inquiry results display the distinct </w:t>
+            </w:r>
+            <w:r>
+              <w:lastRenderedPageBreak/>
+              <w:t xml:space="preserve">amount of activity for each month. Clicking “Accumulate” accumulates the activity by adding all previous months in the fiscal year to a given month, thus, you are able to view the year-to-date total per month. </w:t>
             </w:r>
           </w:p>
         </w:tc>
@@ -30842,6 +30917,7 @@
               <w:pStyle w:val="TableCells"/>
             </w:pPr>
             <w:r>
+              <w:lastRenderedPageBreak/>
               <w:t>Balance Type Code</w:t>
             </w:r>
           </w:p>
@@ -30911,14 +30987,7 @@
               <w:rPr>
                 <w:lang w:bidi="th-TH"/>
               </w:rPr>
-              <w:t xml:space="preserve">A21 entries reflect the fiscal year and period for which the labor </w:t>
-            </w:r>
-            <w:r>
-              <w:rPr>
-                <w:lang w:bidi="th-TH"/>
-              </w:rPr>
-              <w:lastRenderedPageBreak/>
-              <w:t xml:space="preserve">entries were originally paid. </w:t>
+              <w:t xml:space="preserve">A21 entries reflect the fiscal year and period for which the labor entries were originally paid. </w:t>
             </w:r>
           </w:p>
           <w:p>
@@ -31018,7 +31087,6 @@
               <w:pStyle w:val="TableCells"/>
             </w:pPr>
             <w:r>
-              <w:lastRenderedPageBreak/>
               <w:t>Consolidation Option</w:t>
             </w:r>
           </w:p>
@@ -31473,7 +31541,11 @@
               <w:pStyle w:val="TableCells"/>
             </w:pPr>
             <w:r>
-              <w:t>Account Line Annual Balance Amount</w:t>
+              <w:t xml:space="preserve">Account Line Annual Balance </w:t>
+            </w:r>
+            <w:r>
+              <w:lastRenderedPageBreak/>
+              <w:t>Amount</w:t>
             </w:r>
           </w:p>
         </w:tc>
@@ -31486,6 +31558,7 @@
               <w:pStyle w:val="TableCells"/>
             </w:pPr>
             <w:r>
+              <w:lastRenderedPageBreak/>
               <w:t>The total of all months listed in the Labor Ledger balance fields</w:t>
             </w:r>
           </w:p>
@@ -31504,6 +31577,7 @@
               <w:pStyle w:val="TableCells"/>
             </w:pPr>
             <w:r>
+              <w:lastRenderedPageBreak/>
               <w:t>Account Number</w:t>
             </w:r>
           </w:p>
@@ -31588,11 +31662,7 @@
               <w:pStyle w:val="TableCells"/>
             </w:pPr>
             <w:r>
-              <w:t xml:space="preserve">A code which distinguishes one type of balance from another. Options </w:t>
-            </w:r>
-            <w:r>
-              <w:lastRenderedPageBreak/>
-              <w:t>are:</w:t>
+              <w:t>A code which distinguishes one type of balance from another. Options are:</w:t>
             </w:r>
           </w:p>
           <w:p>
@@ -31615,7 +31685,19 @@
               <w:rPr>
                 <w:lang w:bidi="th-TH"/>
               </w:rPr>
-              <w:t>C&amp;A</w:t>
+              <w:t>C</w:t>
+            </w:r>
+            <w:r>
+              <w:rPr>
+                <w:lang w:bidi="th-TH"/>
+              </w:rPr>
+              <w:t>and</w:t>
+            </w:r>
+            <w:r>
+              <w:rPr>
+                <w:lang w:bidi="th-TH"/>
+              </w:rPr>
+              <w:t>A</w:t>
             </w:r>
             <w:r>
               <w:rPr>
@@ -31667,7 +31749,6 @@
               <w:pStyle w:val="TableCells"/>
             </w:pPr>
             <w:r>
-              <w:lastRenderedPageBreak/>
               <w:t>Chart Code</w:t>
             </w:r>
           </w:p>
@@ -32331,7 +32412,7 @@
               <w:pStyle w:val="TableCells"/>
             </w:pPr>
             <w:r>
-              <w:t xml:space="preserve">Optional (defaults to 'AC'). Enter the balance type code or search for it from the </w:t>
+              <w:t xml:space="preserve">Optional (defaults to AC). Enter the balance type code or search for it from the </w:t>
             </w:r>
             <w:r>
               <w:rPr>
@@ -32571,7 +32652,7 @@
               <w:pStyle w:val="TableCells"/>
             </w:pPr>
             <w:r>
-              <w:t xml:space="preserve">Optional (defaults to 'current'). Enter the fiscal period or search for it from the </w:t>
+              <w:t xml:space="preserve">Optional (defaults to current). Enter the fiscal period or search for it from the </w:t>
             </w:r>
             <w:r>
               <w:rPr>
@@ -32892,63 +32973,7 @@
                 <w:rStyle w:val="Strong"/>
                 <w:lang w:bidi="th-TH"/>
               </w:rPr>
-              <w:t>Optional. Choose to include all pending ledger entries or only those on documents that have been approved (</w:t>
-            </w:r>
-            <w:r>
-              <w:rPr>
-                <w:rStyle w:val="Strong"/>
-                <w:lang w:bidi="th-TH"/>
-              </w:rPr>
-              <w:t>'</w:t>
-            </w:r>
-            <w:r>
-              <w:rPr>
-                <w:rStyle w:val="Strong"/>
-                <w:lang w:bidi="th-TH"/>
-              </w:rPr>
-              <w:t>Processed</w:t>
-            </w:r>
-            <w:r>
-              <w:rPr>
-                <w:rStyle w:val="Strong"/>
-                <w:lang w:bidi="th-TH"/>
-              </w:rPr>
-              <w:t>'</w:t>
-            </w:r>
-            <w:r>
-              <w:rPr>
-                <w:rStyle w:val="Strong"/>
-                <w:lang w:bidi="th-TH"/>
-              </w:rPr>
-              <w:t xml:space="preserve"> or </w:t>
-            </w:r>
-            <w:r>
-              <w:rPr>
-                <w:rStyle w:val="Strong"/>
-                <w:lang w:bidi="th-TH"/>
-              </w:rPr>
-              <w:t>'</w:t>
-            </w:r>
-            <w:r>
-              <w:rPr>
-                <w:rStyle w:val="Strong"/>
-                <w:lang w:bidi="th-TH"/>
-              </w:rPr>
-              <w:t>Final</w:t>
-            </w:r>
-            <w:r>
-              <w:rPr>
-                <w:rStyle w:val="Strong"/>
-                <w:lang w:bidi="th-TH"/>
-              </w:rPr>
-              <w:t>'</w:t>
-            </w:r>
-            <w:r>
-              <w:rPr>
-                <w:rStyle w:val="Strong"/>
-                <w:lang w:bidi="th-TH"/>
-              </w:rPr>
-              <w:t xml:space="preserve"> status).</w:t>
+              <w:t>Optional. Choose to include all pending ledger entries or only those on documents that have been approved (Processed or Final status).</w:t>
             </w:r>
           </w:p>
         </w:tc>
@@ -35222,7 +35247,6 @@
               <w:pStyle w:val="TableCells"/>
             </w:pPr>
             <w:r>
-              <w:lastRenderedPageBreak/>
               <w:t>Position Grade Default</w:t>
             </w:r>
           </w:p>
@@ -35257,6 +35281,7 @@
               <w:pStyle w:val="TableCells"/>
             </w:pPr>
             <w:r>
+              <w:lastRenderedPageBreak/>
               <w:t>Position Number</w:t>
             </w:r>
           </w:p>
@@ -36023,11 +36048,7 @@
               <w:pStyle w:val="TableCells"/>
             </w:pPr>
             <w:r>
-              <w:t xml:space="preserve">Institution-defined. Indicates whether the CSF line has budget </w:t>
-            </w:r>
-            <w:r>
-              <w:lastRenderedPageBreak/>
-              <w:t xml:space="preserve">commitments. </w:t>
+              <w:t xml:space="preserve">Institution-defined. Indicates whether the CSF line has budget commitments. </w:t>
             </w:r>
           </w:p>
         </w:tc>
@@ -36653,7 +36674,6 @@
               <w:pStyle w:val="TableCells"/>
             </w:pPr>
             <w:r>
-              <w:lastRenderedPageBreak/>
               <w:t>Object Code</w:t>
             </w:r>
           </w:p>
@@ -36738,7 +36758,11 @@
               <w:pStyle w:val="TableCells"/>
             </w:pPr>
             <w:r>
-              <w:t>Position Fringe Benefit Percent</w:t>
+              <w:t xml:space="preserve">Position Fringe Benefit </w:t>
+            </w:r>
+            <w:r>
+              <w:lastRenderedPageBreak/>
+              <w:t>Percent</w:t>
             </w:r>
           </w:p>
         </w:tc>
@@ -36751,7 +36775,12 @@
               <w:pStyle w:val="TableCells"/>
             </w:pPr>
             <w:r>
-              <w:t>Required. The fringe benefit percentage to be calculated on this labor benefit type code.</w:t>
+              <w:lastRenderedPageBreak/>
+              <w:t xml:space="preserve">Required. The fringe benefit percentage to be calculated on this labor </w:t>
+            </w:r>
+            <w:r>
+              <w:lastRenderedPageBreak/>
+              <w:t>benefit type code.</w:t>
             </w:r>
           </w:p>
         </w:tc>
@@ -36769,6 +36798,7 @@
               <w:pStyle w:val="TableCells"/>
             </w:pPr>
             <w:r>
+              <w:lastRenderedPageBreak/>
               <w:t xml:space="preserve">University Fiscal Year </w:t>
             </w:r>
           </w:p>
@@ -37266,7 +37296,6 @@
         <w:rPr>
           <w:lang w:bidi="th-TH"/>
         </w:rPr>
-        <w:lastRenderedPageBreak/>
         <w:t>The Labor Benefits Type document defines the codes to group like Benefit Object Codes. The Labor Benefits Types are referenced by the Labor Object Code Benefit document and they might include FICA, retirement, fringe benefits, etc.</w:t>
       </w:r>
     </w:p>
@@ -37403,7 +37432,11 @@
               <w:t>Labor</w:t>
             </w:r>
             <w:r>
-              <w:t xml:space="preserve"> Benefit Retirement Indicator</w:t>
+              <w:t xml:space="preserve"> Benefit Retirement </w:t>
+            </w:r>
+            <w:r>
+              <w:lastRenderedPageBreak/>
+              <w:t>Indicator</w:t>
             </w:r>
           </w:p>
         </w:tc>
@@ -37419,7 +37452,12 @@
               <w:pStyle w:val="TableCells"/>
             </w:pPr>
             <w:r>
-              <w:t>Optional. Indicates if the object code is a retirement object code. Remove the check mark to deactivate.</w:t>
+              <w:lastRenderedPageBreak/>
+              <w:t xml:space="preserve">Optional. Indicates if the object code is a retirement object code. Remove </w:t>
+            </w:r>
+            <w:r>
+              <w:lastRenderedPageBreak/>
+              <w:t>the check mark to deactivate.</w:t>
             </w:r>
           </w:p>
           <w:p>
@@ -37496,6 +37534,7 @@
               <w:pStyle w:val="TableCells"/>
             </w:pPr>
             <w:r>
+              <w:lastRenderedPageBreak/>
               <w:t xml:space="preserve">Labor Benefit Type Code </w:t>
             </w:r>
           </w:p>
@@ -37964,7 +38003,7 @@
               <w:pStyle w:val="TableCells"/>
             </w:pPr>
             <w:r>
-              <w:t xml:space="preserve">Optional. Code to designate 'S' if the object code is for salary or 'F' for fringe benefit. </w:t>
+              <w:t xml:space="preserve">Optional. Code to designate S if the object code is for salary or F for fringe benefit. </w:t>
             </w:r>
           </w:p>
         </w:tc>
@@ -38016,7 +38055,6 @@
               <w:pStyle w:val="TableCells"/>
             </w:pPr>
             <w:r>
-              <w:lastRenderedPageBreak/>
               <w:t>Financial Object Pay Type Code</w:t>
             </w:r>
           </w:p>
@@ -38070,7 +38108,7 @@
               <w:t xml:space="preserve"> icon</w:t>
             </w:r>
             <w:r>
-              <w:t>. The object group code groups the object codes into the groups of similar nature such as 'Special Pay,' 'Terminal Pay,' 'Summer Session Pay,' 'Vacation Pay,' and 'Sick Pay,' etc.</w:t>
+              <w:t>. The object group code groups the object codes into the groups of similar nature such as Special Pay, Terminal Pay, Summer Session Pay, Vacation Pay, and Sick Pay, etc.</w:t>
             </w:r>
           </w:p>
           <w:p>
@@ -38149,6 +38187,7 @@
               <w:pStyle w:val="TableCells"/>
             </w:pPr>
             <w:r>
+              <w:lastRenderedPageBreak/>
               <w:t xml:space="preserve">University Fiscal Year </w:t>
             </w:r>
           </w:p>
@@ -38675,7 +38714,7 @@
               <w:pStyle w:val="TableCells"/>
             </w:pPr>
             <w:r>
-              <w:t>A unique code that identifies the labor benefits type code. The types might include 'F' (FICA), 'R' (Retirement), 'G' (Fringe), etc.</w:t>
+              <w:t>A unique code that identifies the labor benefits type code. The types might include F (FICA), R (Retirement), G (Fringe), etc.</w:t>
             </w:r>
           </w:p>
         </w:tc>
@@ -38724,7 +38763,6 @@
               <w:pStyle w:val="TableCells"/>
             </w:pPr>
             <w:r>
-              <w:lastRenderedPageBreak/>
               <w:t xml:space="preserve">University Fiscal Year </w:t>
             </w:r>
           </w:p>
@@ -38928,6 +38966,7 @@
       <w:bookmarkStart w:id="792" w:name="_Toc242601859"/>
       <w:bookmarkStart w:id="793" w:name="_Toc242757277"/>
       <w:r>
+        <w:lastRenderedPageBreak/>
         <w:t>Document Layout</w:t>
       </w:r>
       <w:bookmarkEnd w:id="790"/>
@@ -39439,7 +39478,6 @@
         <w:rPr>
           <w:noProof/>
         </w:rPr>
-        <w:lastRenderedPageBreak/>
         <w:drawing>
           <wp:inline distT="0" distB="0" distL="0" distR="0">
             <wp:extent cx="142875" cy="142875"/>
@@ -40476,7 +40514,6 @@
               <w:pStyle w:val="TableCells"/>
             </w:pPr>
             <w:r>
-              <w:lastRenderedPageBreak/>
               <w:t>Financial Document Number</w:t>
             </w:r>
           </w:p>
@@ -40916,7 +40953,7 @@
               <w:pStyle w:val="TableCells"/>
             </w:pPr>
             <w:r>
-              <w:t>Must have value ‘D’ or ‘C’</w:t>
+              <w:t>Must have value D or C</w:t>
             </w:r>
           </w:p>
         </w:tc>
@@ -41385,6 +41422,7 @@
               <w:pStyle w:val="TableCells"/>
             </w:pPr>
             <w:r>
+              <w:lastRenderedPageBreak/>
               <w:t>Encumbrance Update Code</w:t>
             </w:r>
           </w:p>
@@ -42418,7 +42456,6 @@
               <w:pStyle w:val="TableCells"/>
             </w:pPr>
             <w:r>
-              <w:lastRenderedPageBreak/>
               <w:t>Original Object Code</w:t>
             </w:r>
           </w:p>
@@ -42910,6 +42947,7 @@
         <w:ind w:left="1080"/>
       </w:pPr>
       <w:r>
+        <w:lastRenderedPageBreak/>
         <w:t>An “e” row identifying the number of “c” and “s” rows found in the reconciliation file (always 2). For example: e 02;</w:t>
       </w:r>
     </w:p>
@@ -43951,14 +43989,14 @@
         <v:path o:extrusionok="f" gradientshapeok="t" o:connecttype="rect"/>
         <o:lock v:ext="edit" aspectratio="t"/>
       </v:shapetype>
-      <v:shape id="_x0000_i1075" type="#_x0000_t75" style="width:12pt;height:12pt" o:bullet="t">
+      <v:shape id="_x0000_i1133" type="#_x0000_t75" style="width:12pt;height:12pt" o:bullet="t">
         <v:imagedata r:id="rId1" o:title="exclaim"/>
       </v:shape>
     </w:pict>
   </w:numPicBullet>
   <w:numPicBullet w:numPicBulletId="1">
     <w:pict>
-      <v:shape id="_x0000_i1076" type="#_x0000_t75" alt="Description: C:\Users\jonny\Desktop\KFS 5.0.2\User Guide Images\pencil-small.gif" style="width:11.55pt;height:11.55pt;visibility:visible;mso-wrap-style:square" o:bullet="t">
+      <v:shape id="_x0000_i1134" type="#_x0000_t75" alt="Description: C:\Users\jonny\Desktop\KFS 5.0.2\User Guide Images\pencil-small.gif" style="width:11.55pt;height:11.55pt;visibility:visible;mso-wrap-style:square" o:bullet="t">
         <v:imagedata r:id="rId2" o:title="pencil-small"/>
       </v:shape>
     </w:pict>
@@ -45808,7 +45846,7 @@
   <w:style w:type="paragraph" w:default="1" w:styleId="Normal">
     <w:name w:val="Normal"/>
     <w:qFormat/>
-    <w:rsid w:val="00104AFA"/>
+    <w:rsid w:val="00EF63E1"/>
     <w:rPr>
       <w:rFonts w:eastAsia="Times New Roman"/>
     </w:rPr>
@@ -45819,7 +45857,7 @@
     <w:next w:val="Heading2"/>
     <w:link w:val="Heading1Char"/>
     <w:qFormat/>
-    <w:rsid w:val="00104AFA"/>
+    <w:rsid w:val="00EF63E1"/>
     <w:pPr>
       <w:keepNext/>
       <w:spacing w:before="962" w:after="1682"/>
@@ -45835,7 +45873,7 @@
     <w:next w:val="BodyText"/>
     <w:link w:val="Heading2Char"/>
     <w:qFormat/>
-    <w:rsid w:val="00104AFA"/>
+    <w:rsid w:val="00EF63E1"/>
     <w:pPr>
       <w:keepNext/>
       <w:pBdr>
@@ -45854,7 +45892,7 @@
     <w:next w:val="BodyText"/>
     <w:link w:val="Heading3Char"/>
     <w:qFormat/>
-    <w:rsid w:val="00104AFA"/>
+    <w:rsid w:val="00EF63E1"/>
     <w:pPr>
       <w:keepNext/>
       <w:spacing w:before="340"/>
@@ -45870,7 +45908,7 @@
     <w:next w:val="BodyText"/>
     <w:link w:val="Heading4Char"/>
     <w:qFormat/>
-    <w:rsid w:val="00104AFA"/>
+    <w:rsid w:val="00EF63E1"/>
     <w:pPr>
       <w:keepNext/>
       <w:spacing w:before="216" w:after="14"/>
@@ -45887,7 +45925,7 @@
     <w:next w:val="Definition"/>
     <w:link w:val="Heading5Char"/>
     <w:qFormat/>
-    <w:rsid w:val="00104AFA"/>
+    <w:rsid w:val="00EF63E1"/>
     <w:pPr>
       <w:keepNext/>
       <w:spacing w:before="340"/>
@@ -45903,7 +45941,7 @@
     <w:next w:val="Normal"/>
     <w:link w:val="Heading6Char"/>
     <w:qFormat/>
-    <w:rsid w:val="00104AFA"/>
+    <w:rsid w:val="00EF63E1"/>
     <w:pPr>
       <w:spacing w:before="240" w:after="60"/>
       <w:outlineLvl w:val="5"/>
@@ -45979,7 +46017,7 @@
     <w:uiPriority w:val="1"/>
     <w:semiHidden/>
     <w:unhideWhenUsed/>
-    <w:rsid w:val="00104AFA"/>
+    <w:rsid w:val="00EF63E1"/>
   </w:style>
   <w:style w:type="table" w:default="1" w:styleId="TableNormal">
     <w:name w:val="Normal Table"/>
@@ -46002,7 +46040,7 @@
     <w:uiPriority w:val="99"/>
     <w:semiHidden/>
     <w:unhideWhenUsed/>
-    <w:rsid w:val="00104AFA"/>
+    <w:rsid w:val="00EF63E1"/>
   </w:style>
   <w:style w:type="character" w:customStyle="1" w:styleId="Heading2Char">
     <w:name w:val="Heading 2 Char"/>
@@ -46018,7 +46056,7 @@
     <w:name w:val="Body Text"/>
     <w:basedOn w:val="Normal"/>
     <w:link w:val="BodyTextChar"/>
-    <w:rsid w:val="00104AFA"/>
+    <w:rsid w:val="00EF63E1"/>
     <w:pPr>
       <w:spacing w:before="115"/>
     </w:pPr>
@@ -46036,7 +46074,7 @@
     <w:name w:val="Note"/>
     <w:basedOn w:val="BodyText"/>
     <w:link w:val="NoteChar"/>
-    <w:rsid w:val="00104AFA"/>
+    <w:rsid w:val="00EF63E1"/>
     <w:pPr>
       <w:pBdr>
         <w:top w:val="single" w:sz="6" w:space="1" w:color="auto"/>
@@ -46058,7 +46096,7 @@
     <w:name w:val="C1H Bullet"/>
     <w:basedOn w:val="BodyText"/>
     <w:link w:val="C1HBulletChar1"/>
-    <w:rsid w:val="00104AFA"/>
+    <w:rsid w:val="00EF63E1"/>
     <w:pPr>
       <w:numPr>
         <w:numId w:val="46"/>
@@ -46099,7 +46137,7 @@
     <w:name w:val="Balloon Text"/>
     <w:basedOn w:val="Normal"/>
     <w:link w:val="BalloonTextChar"/>
-    <w:rsid w:val="00104AFA"/>
+    <w:rsid w:val="00EF63E1"/>
     <w:rPr>
       <w:rFonts w:ascii="Tahoma" w:hAnsi="Tahoma" w:cs="Tahoma"/>
       <w:sz w:val="16"/>
@@ -46196,7 +46234,7 @@
     <w:name w:val="Heading Base"/>
     <w:basedOn w:val="Normal"/>
     <w:link w:val="HeadingBaseChar2"/>
-    <w:rsid w:val="00104AFA"/>
+    <w:rsid w:val="00EF63E1"/>
     <w:rPr>
       <w:rFonts w:ascii="Arial" w:hAnsi="Arial"/>
       <w:b/>
@@ -46207,7 +46245,7 @@
     <w:basedOn w:val="HeadingBase"/>
     <w:link w:val="TitleChar"/>
     <w:qFormat/>
-    <w:rsid w:val="00104AFA"/>
+    <w:rsid w:val="00EF63E1"/>
     <w:pPr>
       <w:spacing w:before="242" w:after="722"/>
       <w:jc w:val="right"/>
@@ -46230,7 +46268,7 @@
     <w:name w:val="ByLine"/>
     <w:basedOn w:val="Title"/>
     <w:link w:val="ByLineChar"/>
-    <w:rsid w:val="00104AFA"/>
+    <w:rsid w:val="00EF63E1"/>
     <w:rPr>
       <w:sz w:val="28"/>
     </w:rPr>
@@ -46241,7 +46279,7 @@
     <w:next w:val="BodyText"/>
     <w:link w:val="CaptionChar"/>
     <w:qFormat/>
-    <w:rsid w:val="00104AFA"/>
+    <w:rsid w:val="00EF63E1"/>
     <w:pPr>
       <w:tabs>
         <w:tab w:val="left" w:pos="3600"/>
@@ -46256,18 +46294,18 @@
   </w:style>
   <w:style w:type="character" w:customStyle="1" w:styleId="D2HNoGloss">
     <w:name w:val="D2HNoGloss"/>
-    <w:rsid w:val="00104AFA"/>
+    <w:rsid w:val="00EF63E1"/>
   </w:style>
   <w:style w:type="paragraph" w:customStyle="1" w:styleId="HeaderBase">
     <w:name w:val="Header Base"/>
     <w:basedOn w:val="HeadingBase"/>
-    <w:rsid w:val="00104AFA"/>
+    <w:rsid w:val="00EF63E1"/>
   </w:style>
   <w:style w:type="paragraph" w:styleId="Footer">
     <w:name w:val="footer"/>
     <w:basedOn w:val="HeaderBase"/>
     <w:link w:val="FooterChar"/>
-    <w:rsid w:val="00104AFA"/>
+    <w:rsid w:val="00EF63E1"/>
     <w:pPr>
       <w:pBdr>
         <w:top w:val="single" w:sz="6" w:space="1" w:color="auto"/>
@@ -46295,18 +46333,18 @@
   <w:style w:type="paragraph" w:customStyle="1" w:styleId="footereven">
     <w:name w:val="footer even"/>
     <w:basedOn w:val="Footer"/>
-    <w:rsid w:val="00104AFA"/>
+    <w:rsid w:val="00EF63E1"/>
   </w:style>
   <w:style w:type="paragraph" w:customStyle="1" w:styleId="footerodd">
     <w:name w:val="footer odd"/>
     <w:basedOn w:val="Footer"/>
-    <w:rsid w:val="00104AFA"/>
+    <w:rsid w:val="00EF63E1"/>
   </w:style>
   <w:style w:type="paragraph" w:styleId="Header">
     <w:name w:val="header"/>
     <w:basedOn w:val="HeaderBase"/>
     <w:link w:val="HeaderChar"/>
-    <w:rsid w:val="00104AFA"/>
+    <w:rsid w:val="00EF63E1"/>
     <w:pPr>
       <w:tabs>
         <w:tab w:val="right" w:pos="9720"/>
@@ -46330,24 +46368,24 @@
   <w:style w:type="paragraph" w:customStyle="1" w:styleId="headereven">
     <w:name w:val="header even"/>
     <w:basedOn w:val="Header"/>
-    <w:rsid w:val="00104AFA"/>
+    <w:rsid w:val="00EF63E1"/>
   </w:style>
   <w:style w:type="paragraph" w:customStyle="1" w:styleId="headerodd">
     <w:name w:val="header odd"/>
     <w:basedOn w:val="Header"/>
-    <w:rsid w:val="00104AFA"/>
+    <w:rsid w:val="00EF63E1"/>
   </w:style>
   <w:style w:type="paragraph" w:customStyle="1" w:styleId="IndexBase">
     <w:name w:val="Index Base"/>
     <w:basedOn w:val="Normal"/>
-    <w:rsid w:val="00104AFA"/>
+    <w:rsid w:val="00EF63E1"/>
   </w:style>
   <w:style w:type="paragraph" w:styleId="Index1">
     <w:name w:val="index 1"/>
     <w:basedOn w:val="IndexBase"/>
     <w:next w:val="Normal"/>
     <w:autoRedefine/>
-    <w:rsid w:val="00104AFA"/>
+    <w:rsid w:val="00EF63E1"/>
     <w:pPr>
       <w:ind w:left="432" w:hanging="432"/>
     </w:pPr>
@@ -46357,7 +46395,7 @@
     <w:basedOn w:val="IndexBase"/>
     <w:next w:val="Normal"/>
     <w:autoRedefine/>
-    <w:rsid w:val="00104AFA"/>
+    <w:rsid w:val="00EF63E1"/>
     <w:pPr>
       <w:ind w:left="432" w:hanging="288"/>
     </w:pPr>
@@ -46367,7 +46405,7 @@
     <w:basedOn w:val="IndexBase"/>
     <w:next w:val="Normal"/>
     <w:autoRedefine/>
-    <w:rsid w:val="00104AFA"/>
+    <w:rsid w:val="00EF63E1"/>
     <w:pPr>
       <w:ind w:left="432" w:hanging="144"/>
     </w:pPr>
@@ -46376,7 +46414,7 @@
     <w:name w:val="index heading"/>
     <w:basedOn w:val="HeadingBase"/>
     <w:next w:val="Index1"/>
-    <w:rsid w:val="00104AFA"/>
+    <w:rsid w:val="00EF63E1"/>
     <w:pPr>
       <w:keepNext/>
       <w:spacing w:before="302" w:after="122"/>
@@ -46388,7 +46426,7 @@
   <w:style w:type="paragraph" w:customStyle="1" w:styleId="Jump">
     <w:name w:val="Jump"/>
     <w:basedOn w:val="BodyText"/>
-    <w:rsid w:val="00104AFA"/>
+    <w:rsid w:val="00EF63E1"/>
     <w:rPr>
       <w:rFonts w:ascii="Arial" w:hAnsi="Arial"/>
       <w:color w:val="FF00FF"/>
@@ -46399,7 +46437,7 @@
     <w:name w:val="SuperTitle"/>
     <w:basedOn w:val="Title"/>
     <w:link w:val="SuperTitleChar"/>
-    <w:rsid w:val="00104AFA"/>
+    <w:rsid w:val="00EF63E1"/>
     <w:pPr>
       <w:pBdr>
         <w:top w:val="single" w:sz="48" w:space="1" w:color="auto"/>
@@ -46415,7 +46453,7 @@
     <w:name w:val="TableHeading"/>
     <w:basedOn w:val="HeadingBase"/>
     <w:link w:val="TableHeadingChar"/>
-    <w:rsid w:val="00104AFA"/>
+    <w:rsid w:val="00EF63E1"/>
     <w:pPr>
       <w:spacing w:before="60" w:after="60"/>
       <w:ind w:right="72"/>
@@ -46424,14 +46462,14 @@
   <w:style w:type="paragraph" w:customStyle="1" w:styleId="TOCBase">
     <w:name w:val="TOC Base"/>
     <w:basedOn w:val="Normal"/>
-    <w:rsid w:val="00104AFA"/>
+    <w:rsid w:val="00EF63E1"/>
   </w:style>
   <w:style w:type="paragraph" w:styleId="TOC1">
     <w:name w:val="toc 1"/>
     <w:basedOn w:val="TOCBase"/>
     <w:next w:val="Normal"/>
     <w:autoRedefine/>
-    <w:rsid w:val="00104AFA"/>
+    <w:rsid w:val="00EF63E1"/>
     <w:pPr>
       <w:tabs>
         <w:tab w:val="right" w:pos="9720"/>
@@ -46451,7 +46489,7 @@
     <w:next w:val="Normal"/>
     <w:link w:val="TOC2Char"/>
     <w:autoRedefine/>
-    <w:rsid w:val="00104AFA"/>
+    <w:rsid w:val="00EF63E1"/>
     <w:pPr>
       <w:tabs>
         <w:tab w:val="right" w:leader="dot" w:pos="9720"/>
@@ -46464,7 +46502,7 @@
     <w:basedOn w:val="TOCBase"/>
     <w:next w:val="Normal"/>
     <w:autoRedefine/>
-    <w:rsid w:val="00104AFA"/>
+    <w:rsid w:val="00EF63E1"/>
     <w:pPr>
       <w:tabs>
         <w:tab w:val="right" w:leader="dot" w:pos="9720"/>
@@ -46475,7 +46513,7 @@
   <w:style w:type="paragraph" w:customStyle="1" w:styleId="TOCTitle">
     <w:name w:val="TOCTitle"/>
     <w:basedOn w:val="HeadingBase"/>
-    <w:rsid w:val="00104AFA"/>
+    <w:rsid w:val="00EF63E1"/>
     <w:pPr>
       <w:keepNext/>
       <w:spacing w:before="960" w:after="480"/>
@@ -46487,7 +46525,7 @@
   <w:style w:type="paragraph" w:customStyle="1" w:styleId="C1HBullet2">
     <w:name w:val="C1H Bullet 2"/>
     <w:basedOn w:val="BodyText"/>
-    <w:rsid w:val="00104AFA"/>
+    <w:rsid w:val="00EF63E1"/>
     <w:pPr>
       <w:numPr>
         <w:numId w:val="3"/>
@@ -46498,7 +46536,7 @@
     <w:name w:val="C1H Bullet 2A"/>
     <w:basedOn w:val="BodyText"/>
     <w:link w:val="C1HBullet2AChar"/>
-    <w:rsid w:val="00104AFA"/>
+    <w:rsid w:val="00EF63E1"/>
     <w:pPr>
       <w:numPr>
         <w:numId w:val="2"/>
@@ -46508,7 +46546,7 @@
   <w:style w:type="paragraph" w:customStyle="1" w:styleId="C1HNumber">
     <w:name w:val="C1H Number"/>
     <w:basedOn w:val="BodyText"/>
-    <w:rsid w:val="00104AFA"/>
+    <w:rsid w:val="00EF63E1"/>
     <w:pPr>
       <w:numPr>
         <w:numId w:val="47"/>
@@ -46518,7 +46556,7 @@
   <w:style w:type="paragraph" w:customStyle="1" w:styleId="C1HNumber2">
     <w:name w:val="C1H Number 2"/>
     <w:basedOn w:val="BodyText"/>
-    <w:rsid w:val="00104AFA"/>
+    <w:rsid w:val="00EF63E1"/>
     <w:pPr>
       <w:numPr>
         <w:numId w:val="4"/>
@@ -46529,7 +46567,7 @@
     <w:name w:val="C1H Continue"/>
     <w:basedOn w:val="BodyText"/>
     <w:link w:val="C1HContinueChar"/>
-    <w:rsid w:val="00104AFA"/>
+    <w:rsid w:val="00EF63E1"/>
     <w:pPr>
       <w:ind w:left="720"/>
     </w:pPr>
@@ -46538,21 +46576,21 @@
     <w:name w:val="C1H Continue 2"/>
     <w:basedOn w:val="BodyText"/>
     <w:link w:val="C1HContinue2Char"/>
-    <w:rsid w:val="00104AFA"/>
+    <w:rsid w:val="00EF63E1"/>
     <w:pPr>
       <w:ind w:left="1080"/>
     </w:pPr>
   </w:style>
   <w:style w:type="character" w:customStyle="1" w:styleId="C1HJump">
     <w:name w:val="C1H Jump"/>
-    <w:rsid w:val="00104AFA"/>
+    <w:rsid w:val="00EF63E1"/>
     <w:rPr>
       <w:color w:val="008000"/>
     </w:rPr>
   </w:style>
   <w:style w:type="character" w:customStyle="1" w:styleId="C1HPopup">
     <w:name w:val="C1H Popup"/>
-    <w:rsid w:val="00104AFA"/>
+    <w:rsid w:val="00EF63E1"/>
     <w:rPr>
       <w:i/>
       <w:color w:val="008000"/>
@@ -46560,14 +46598,14 @@
   </w:style>
   <w:style w:type="character" w:customStyle="1" w:styleId="C1HIndex">
     <w:name w:val="C1H Index"/>
-    <w:rsid w:val="00104AFA"/>
+    <w:rsid w:val="00EF63E1"/>
     <w:rPr>
       <w:color w:val="808000"/>
     </w:rPr>
   </w:style>
   <w:style w:type="character" w:customStyle="1" w:styleId="C1HIndexInvisible">
     <w:name w:val="C1H Index Invisible"/>
-    <w:rsid w:val="00104AFA"/>
+    <w:rsid w:val="00EF63E1"/>
     <w:rPr>
       <w:vanish/>
       <w:color w:val="808000"/>
@@ -46577,14 +46615,14 @@
     <w:name w:val="MidTopic"/>
     <w:basedOn w:val="Heading3"/>
     <w:next w:val="BodyText"/>
-    <w:rsid w:val="00104AFA"/>
+    <w:rsid w:val="00EF63E1"/>
     <w:pPr>
       <w:outlineLvl w:val="9"/>
     </w:pPr>
   </w:style>
   <w:style w:type="character" w:customStyle="1" w:styleId="C1HKeywordLink">
     <w:name w:val="C1H Keyword Link"/>
-    <w:rsid w:val="00104AFA"/>
+    <w:rsid w:val="00EF63E1"/>
     <w:rPr>
       <w:color w:val="808000"/>
       <w:u w:val="single"/>
@@ -46592,14 +46630,14 @@
   </w:style>
   <w:style w:type="character" w:customStyle="1" w:styleId="C1HLinkTag">
     <w:name w:val="C1H Link Tag"/>
-    <w:rsid w:val="00104AFA"/>
+    <w:rsid w:val="00EF63E1"/>
     <w:rPr>
       <w:color w:val="3366FF"/>
     </w:rPr>
   </w:style>
   <w:style w:type="character" w:customStyle="1" w:styleId="C1HLinkTagInvisible">
     <w:name w:val="C1H Link Tag Invisible"/>
-    <w:rsid w:val="00104AFA"/>
+    <w:rsid w:val="00EF63E1"/>
     <w:rPr>
       <w:vanish/>
       <w:color w:val="3366FF"/>
@@ -46607,7 +46645,7 @@
   </w:style>
   <w:style w:type="character" w:customStyle="1" w:styleId="C1HContextID">
     <w:name w:val="C1H Context ID"/>
-    <w:rsid w:val="00104AFA"/>
+    <w:rsid w:val="00EF63E1"/>
     <w:rPr>
       <w:vanish/>
       <w:color w:val="FF00FF"/>
@@ -46615,7 +46653,7 @@
   </w:style>
   <w:style w:type="character" w:customStyle="1" w:styleId="C1HConditional">
     <w:name w:val="C1H Conditional"/>
-    <w:rsid w:val="00104AFA"/>
+    <w:rsid w:val="00EF63E1"/>
     <w:rPr>
       <w:bdr w:val="none" w:sz="0" w:space="0" w:color="auto"/>
       <w:shd w:val="clear" w:color="auto" w:fill="D9D9D9"/>
@@ -46623,7 +46661,7 @@
   </w:style>
   <w:style w:type="character" w:customStyle="1" w:styleId="C1HOnline">
     <w:name w:val="C1H Online"/>
-    <w:rsid w:val="00104AFA"/>
+    <w:rsid w:val="00EF63E1"/>
     <w:rPr>
       <w:bdr w:val="none" w:sz="0" w:space="0" w:color="auto"/>
       <w:shd w:val="clear" w:color="auto" w:fill="99CCFF"/>
@@ -46631,7 +46669,7 @@
   </w:style>
   <w:style w:type="character" w:customStyle="1" w:styleId="C1HManual">
     <w:name w:val="C1H Manual"/>
-    <w:rsid w:val="00104AFA"/>
+    <w:rsid w:val="00EF63E1"/>
     <w:rPr>
       <w:bdr w:val="none" w:sz="0" w:space="0" w:color="auto"/>
       <w:shd w:val="clear" w:color="auto" w:fill="CCFFCC"/>
@@ -46641,18 +46679,18 @@
     <w:name w:val="C1H Popup Topic Text"/>
     <w:basedOn w:val="BodyText"/>
     <w:link w:val="C1HPopupTopicTextChar"/>
-    <w:rsid w:val="00104AFA"/>
+    <w:rsid w:val="00EF63E1"/>
   </w:style>
   <w:style w:type="character" w:customStyle="1" w:styleId="C1HContentsTitle">
     <w:name w:val="C1H Contents Title"/>
-    <w:rsid w:val="00104AFA"/>
+    <w:rsid w:val="00EF63E1"/>
     <w:rPr>
       <w:color w:val="993300"/>
     </w:rPr>
   </w:style>
   <w:style w:type="character" w:customStyle="1" w:styleId="C1HTopicProperties">
     <w:name w:val="C1H Topic Properties"/>
-    <w:rsid w:val="00104AFA"/>
+    <w:rsid w:val="00EF63E1"/>
     <w:rPr>
       <w:vanish/>
       <w:color w:val="800080"/>
@@ -46662,7 +46700,7 @@
     <w:name w:val="Glossary Heading"/>
     <w:basedOn w:val="HeadingBase"/>
     <w:next w:val="C1HPopupTopicText"/>
-    <w:rsid w:val="00104AFA"/>
+    <w:rsid w:val="00EF63E1"/>
     <w:pPr>
       <w:keepNext/>
       <w:spacing w:before="340"/>
@@ -46674,14 +46712,14 @@
   </w:style>
   <w:style w:type="character" w:customStyle="1" w:styleId="C1HInlineExpand">
     <w:name w:val="C1H Inline Expand"/>
-    <w:rsid w:val="00104AFA"/>
+    <w:rsid w:val="00EF63E1"/>
     <w:rPr>
       <w:color w:val="008080"/>
     </w:rPr>
   </w:style>
   <w:style w:type="character" w:customStyle="1" w:styleId="C1HInlinePopup">
     <w:name w:val="C1H Inline Popup"/>
-    <w:rsid w:val="00104AFA"/>
+    <w:rsid w:val="00EF63E1"/>
     <w:rPr>
       <w:i/>
       <w:color w:val="008080"/>
@@ -46690,7 +46728,7 @@
   </w:style>
   <w:style w:type="character" w:customStyle="1" w:styleId="C1HExpandText">
     <w:name w:val="C1H Expand Text"/>
-    <w:rsid w:val="00104AFA"/>
+    <w:rsid w:val="00EF63E1"/>
     <w:rPr>
       <w:vanish/>
       <w:bdr w:val="none" w:sz="0" w:space="0" w:color="auto"/>
@@ -46700,11 +46738,11 @@
   <w:style w:type="character" w:customStyle="1" w:styleId="C1HPopupText">
     <w:name w:val="C1H Popup Text"/>
     <w:basedOn w:val="C1HExpandText"/>
-    <w:rsid w:val="00104AFA"/>
+    <w:rsid w:val="00EF63E1"/>
   </w:style>
   <w:style w:type="character" w:customStyle="1" w:styleId="C1HInlineDropdown">
     <w:name w:val="C1H Inline Dropdown"/>
-    <w:rsid w:val="00104AFA"/>
+    <w:rsid w:val="00EF63E1"/>
     <w:rPr>
       <w:color w:val="008080"/>
       <w:u w:val="single"/>
@@ -46713,20 +46751,20 @@
   <w:style w:type="character" w:customStyle="1" w:styleId="C1HDropdownText">
     <w:name w:val="C1H Dropdown Text"/>
     <w:basedOn w:val="C1HExpandText"/>
-    <w:rsid w:val="00104AFA"/>
+    <w:rsid w:val="00EF63E1"/>
   </w:style>
   <w:style w:type="paragraph" w:customStyle="1" w:styleId="GlossaryHeadingnoautolinks">
     <w:name w:val="Glossary Heading (no auto links)"/>
     <w:basedOn w:val="GlossaryHeading"/>
     <w:next w:val="C1HPopupTopicText"/>
-    <w:rsid w:val="00104AFA"/>
+    <w:rsid w:val="00EF63E1"/>
     <w:rPr>
       <w:color w:val="993300"/>
     </w:rPr>
   </w:style>
   <w:style w:type="character" w:customStyle="1" w:styleId="C1HVariable">
     <w:name w:val="C1H Variable"/>
-    <w:rsid w:val="00104AFA"/>
+    <w:rsid w:val="00EF63E1"/>
     <w:rPr>
       <w:i/>
       <w:color w:val="993300"/>
@@ -46736,7 +46774,7 @@
     <w:name w:val="C1 Section Collapsed"/>
     <w:basedOn w:val="Heading4"/>
     <w:next w:val="BodyText"/>
-    <w:rsid w:val="00104AFA"/>
+    <w:rsid w:val="00EF63E1"/>
     <w:pPr>
       <w:outlineLvl w:val="9"/>
     </w:pPr>
@@ -46745,7 +46783,7 @@
     <w:name w:val="C1 Section Expanded"/>
     <w:basedOn w:val="Heading4"/>
     <w:next w:val="BodyText"/>
-    <w:rsid w:val="00104AFA"/>
+    <w:rsid w:val="00EF63E1"/>
     <w:pPr>
       <w:outlineLvl w:val="9"/>
     </w:pPr>
@@ -46754,7 +46792,7 @@
     <w:name w:val="C1 Section End"/>
     <w:basedOn w:val="BodyText"/>
     <w:next w:val="BodyText"/>
-    <w:rsid w:val="00104AFA"/>
+    <w:rsid w:val="00EF63E1"/>
   </w:style>
   <w:style w:type="paragraph" w:customStyle="1" w:styleId="Center">
     <w:name w:val="Center"/>
@@ -46818,7 +46856,7 @@
     <w:name w:val="RelatedHead"/>
     <w:basedOn w:val="HeadingBase"/>
     <w:next w:val="Jump"/>
-    <w:rsid w:val="00104AFA"/>
+    <w:rsid w:val="00EF63E1"/>
     <w:pPr>
       <w:spacing w:before="120" w:after="60"/>
     </w:pPr>
@@ -46885,7 +46923,7 @@
   </w:style>
   <w:style w:type="character" w:styleId="CommentReference">
     <w:name w:val="annotation reference"/>
-    <w:rsid w:val="00104AFA"/>
+    <w:rsid w:val="00EF63E1"/>
     <w:rPr>
       <w:sz w:val="16"/>
       <w:szCs w:val="16"/>
@@ -46895,7 +46933,7 @@
     <w:name w:val="annotation text"/>
     <w:basedOn w:val="Normal"/>
     <w:link w:val="CommentTextChar"/>
-    <w:rsid w:val="00104AFA"/>
+    <w:rsid w:val="00EF63E1"/>
   </w:style>
   <w:style w:type="character" w:customStyle="1" w:styleId="CommentTextChar">
     <w:name w:val="Comment Text Char"/>
@@ -46983,7 +47021,7 @@
   <w:style w:type="paragraph" w:styleId="List">
     <w:name w:val="List"/>
     <w:basedOn w:val="BodyText"/>
-    <w:rsid w:val="00104AFA"/>
+    <w:rsid w:val="00EF63E1"/>
     <w:pPr>
       <w:tabs>
         <w:tab w:val="left" w:pos="360"/>
@@ -46994,18 +47032,18 @@
   <w:style w:type="paragraph" w:customStyle="1" w:styleId="Definition">
     <w:name w:val="Definition"/>
     <w:basedOn w:val="BodyText"/>
-    <w:rsid w:val="00104AFA"/>
+    <w:rsid w:val="00EF63E1"/>
   </w:style>
   <w:style w:type="paragraph" w:customStyle="1" w:styleId="BodyTextTable">
     <w:name w:val="Body Text Table"/>
     <w:basedOn w:val="BodyText"/>
     <w:link w:val="BodyTextTableChar"/>
-    <w:rsid w:val="00104AFA"/>
+    <w:rsid w:val="00EF63E1"/>
   </w:style>
   <w:style w:type="paragraph" w:customStyle="1" w:styleId="BodyTable">
     <w:name w:val="BodyTable"/>
     <w:basedOn w:val="Normal"/>
-    <w:rsid w:val="00104AFA"/>
+    <w:rsid w:val="00EF63E1"/>
     <w:pPr>
       <w:spacing w:before="115"/>
     </w:pPr>
@@ -47013,7 +47051,7 @@
   <w:style w:type="paragraph" w:customStyle="1" w:styleId="CodeBase">
     <w:name w:val="Code Base"/>
     <w:basedOn w:val="BodyText"/>
-    <w:rsid w:val="00104AFA"/>
+    <w:rsid w:val="00EF63E1"/>
     <w:rPr>
       <w:rFonts w:ascii="Courier New" w:hAnsi="Courier New"/>
     </w:rPr>
@@ -47021,7 +47059,7 @@
   <w:style w:type="paragraph" w:customStyle="1" w:styleId="CodeExplained">
     <w:name w:val="CodeExplained"/>
     <w:basedOn w:val="CodeBase"/>
-    <w:rsid w:val="00104AFA"/>
+    <w:rsid w:val="00EF63E1"/>
     <w:pPr>
       <w:spacing w:after="40"/>
       <w:ind w:left="720"/>
@@ -47031,7 +47069,7 @@
     <w:name w:val="Figures"/>
     <w:basedOn w:val="BodyText"/>
     <w:next w:val="Caption"/>
-    <w:rsid w:val="00104AFA"/>
+    <w:rsid w:val="00EF63E1"/>
     <w:pPr>
       <w:tabs>
         <w:tab w:val="left" w:pos="3600"/>
@@ -47043,11 +47081,11 @@
   <w:style w:type="paragraph" w:customStyle="1" w:styleId="FiguresTable">
     <w:name w:val="Figures Table"/>
     <w:basedOn w:val="Figures"/>
-    <w:rsid w:val="00104AFA"/>
+    <w:rsid w:val="00EF63E1"/>
   </w:style>
   <w:style w:type="character" w:customStyle="1" w:styleId="C1HGroup">
     <w:name w:val="C1H Group"/>
-    <w:rsid w:val="00104AFA"/>
+    <w:rsid w:val="00EF63E1"/>
     <w:rPr>
       <w:i/>
       <w:color w:val="808000"/>
@@ -47056,7 +47094,7 @@
   <w:style w:type="paragraph" w:styleId="List2">
     <w:name w:val="List 2"/>
     <w:basedOn w:val="List"/>
-    <w:rsid w:val="00104AFA"/>
+    <w:rsid w:val="00EF63E1"/>
     <w:pPr>
       <w:tabs>
         <w:tab w:val="clear" w:pos="360"/>
@@ -47068,7 +47106,7 @@
   <w:style w:type="paragraph" w:customStyle="1" w:styleId="ListTable">
     <w:name w:val="List Table"/>
     <w:basedOn w:val="List"/>
-    <w:rsid w:val="00104AFA"/>
+    <w:rsid w:val="00EF63E1"/>
     <w:pPr>
       <w:tabs>
         <w:tab w:val="left" w:pos="720"/>
@@ -47078,12 +47116,12 @@
   <w:style w:type="paragraph" w:customStyle="1" w:styleId="List2Table">
     <w:name w:val="List 2 Table"/>
     <w:basedOn w:val="List2"/>
-    <w:rsid w:val="00104AFA"/>
+    <w:rsid w:val="00EF63E1"/>
   </w:style>
   <w:style w:type="paragraph" w:customStyle="1" w:styleId="MarginNote">
     <w:name w:val="Margin Note"/>
     <w:basedOn w:val="BodyText"/>
-    <w:rsid w:val="00104AFA"/>
+    <w:rsid w:val="00EF63E1"/>
     <w:pPr>
       <w:spacing w:before="122"/>
       <w:ind w:right="432"/>
@@ -47095,7 +47133,7 @@
   <w:style w:type="paragraph" w:styleId="NormalIndent">
     <w:name w:val="Normal Indent"/>
     <w:basedOn w:val="Normal"/>
-    <w:rsid w:val="00104AFA"/>
+    <w:rsid w:val="00EF63E1"/>
     <w:pPr>
       <w:ind w:left="720"/>
     </w:pPr>
@@ -47103,7 +47141,7 @@
   <w:style w:type="paragraph" w:customStyle="1" w:styleId="Source">
     <w:name w:val="Source"/>
     <w:basedOn w:val="CodeBase"/>
-    <w:rsid w:val="00104AFA"/>
+    <w:rsid w:val="00EF63E1"/>
     <w:pPr>
       <w:keepNext/>
       <w:keepLines/>
@@ -47141,7 +47179,7 @@
     <w:name w:val="SourceTop"/>
     <w:basedOn w:val="Source"/>
     <w:next w:val="Source"/>
-    <w:rsid w:val="00104AFA"/>
+    <w:rsid w:val="00EF63E1"/>
     <w:pPr>
       <w:spacing w:before="115"/>
     </w:pPr>
@@ -47150,7 +47188,7 @@
     <w:name w:val="TableBorder"/>
     <w:basedOn w:val="Normal"/>
     <w:next w:val="Normal"/>
-    <w:rsid w:val="00104AFA"/>
+    <w:rsid w:val="00EF63E1"/>
     <w:pPr>
       <w:spacing w:before="40" w:line="40" w:lineRule="exact"/>
     </w:pPr>
@@ -47158,7 +47196,7 @@
   <w:style w:type="paragraph" w:customStyle="1" w:styleId="TableText">
     <w:name w:val="TableText"/>
     <w:basedOn w:val="BodyText"/>
-    <w:rsid w:val="00104AFA"/>
+    <w:rsid w:val="00EF63E1"/>
     <w:pPr>
       <w:spacing w:before="40" w:after="40"/>
       <w:ind w:left="72" w:right="72"/>
@@ -47169,7 +47207,7 @@
   </w:style>
   <w:style w:type="character" w:customStyle="1" w:styleId="C1HGroupInvisible">
     <w:name w:val="C1H Group Invisible"/>
-    <w:rsid w:val="00104AFA"/>
+    <w:rsid w:val="00EF63E1"/>
     <w:rPr>
       <w:i/>
       <w:vanish/>
@@ -47180,14 +47218,14 @@
     <w:name w:val="WhatsThis"/>
     <w:basedOn w:val="Heading3"/>
     <w:next w:val="C1HPopupTopicText"/>
-    <w:rsid w:val="00104AFA"/>
+    <w:rsid w:val="00EF63E1"/>
     <w:pPr>
       <w:outlineLvl w:val="9"/>
     </w:pPr>
   </w:style>
   <w:style w:type="character" w:customStyle="1" w:styleId="C1HGroupLink">
     <w:name w:val="C1H Group Link"/>
-    <w:rsid w:val="00104AFA"/>
+    <w:rsid w:val="00EF63E1"/>
     <w:rPr>
       <w:i/>
       <w:color w:val="808000"/>
@@ -47200,7 +47238,7 @@
     <w:next w:val="CommentText"/>
     <w:link w:val="CommentSubjectChar"/>
     <w:semiHidden/>
-    <w:rsid w:val="00104AFA"/>
+    <w:rsid w:val="00EF63E1"/>
     <w:rPr>
       <w:b/>
       <w:bCs/>
@@ -47222,7 +47260,7 @@
     <w:aliases w:val="Body Text No Indent"/>
     <w:basedOn w:val="Normal"/>
     <w:link w:val="BodyTextIndentChar"/>
-    <w:rsid w:val="00104AFA"/>
+    <w:rsid w:val="00EF63E1"/>
     <w:pPr>
       <w:spacing w:after="120"/>
       <w:ind w:left="283"/>
@@ -47242,7 +47280,7 @@
     <w:name w:val="Body Text First Indent"/>
     <w:basedOn w:val="BodyText"/>
     <w:link w:val="BodyTextFirstIndentChar"/>
-    <w:rsid w:val="00104AFA"/>
+    <w:rsid w:val="00EF63E1"/>
     <w:pPr>
       <w:spacing w:before="0" w:after="120"/>
       <w:ind w:firstLine="210"/>

</xml_diff>